<commit_message>
feat: rename LiveData getters for consistency and clarity
</commit_message>
<xml_diff>
--- a/Documentation/ספר פרויקט עמל.docx
+++ b/Documentation/ספר פרויקט עמל.docx
@@ -5,18 +5,12 @@
     <w:p>
       <w:pPr>
         <w:spacing w:after="58"/>
-        <w:jc w:val="both"/>
+        <w:jc w:val="center"/>
         <w:rPr>
           <w:rFonts w:ascii="David" w:eastAsia="David" w:hAnsi="David" w:cs="David"/>
           <w:rtl/>
         </w:rPr>
       </w:pPr>
-      <w:r>
-        <w:rPr>
-          <w:rFonts w:ascii="David" w:eastAsia="David" w:hAnsi="David" w:cs="David"/>
-        </w:rPr>
-        <w:t xml:space="preserve"> </w:t>
-      </w:r>
     </w:p>
     <w:p>
       <w:pPr>
@@ -263,6 +257,8 @@
       <w:r>
         <w:rPr>
           <w:rFonts w:ascii="David" w:hAnsi="David" w:cs="David" w:hint="cs"/>
+          <w:b/>
+          <w:bCs/>
           <w:sz w:val="52"/>
           <w:szCs w:val="52"/>
           <w:rtl/>
@@ -6006,7 +6002,30 @@
           <w:rtl/>
         </w:rPr>
         <w:lastRenderedPageBreak/>
-        <w:t xml:space="preserve">מענה לדרישות משרד החינוך </w:t>
+        <w:t xml:space="preserve">מענה לדרישות </w:t>
+      </w:r>
+      <w:proofErr w:type="spellStart"/>
+      <w:r>
+        <w:rPr>
+          <w:rFonts w:eastAsia="David" w:hint="cs"/>
+          <w:rtl/>
+        </w:rPr>
+        <w:t>משרד</w:t>
+      </w:r>
+      <w:r>
+        <w:rPr>
+          <w:rFonts w:eastAsia="David" w:hint="cs"/>
+          <w:rtl/>
+        </w:rPr>
+        <w:t>ז</w:t>
+      </w:r>
+      <w:proofErr w:type="spellEnd"/>
+      <w:r>
+        <w:rPr>
+          <w:rFonts w:eastAsia="David" w:hint="cs"/>
+          <w:rtl/>
+        </w:rPr>
+        <w:t xml:space="preserve"> החינוך </w:t>
       </w:r>
       <w:proofErr w:type="spellStart"/>
       <w:r>
@@ -7308,30 +7327,113 @@
     </w:p>
     <w:p>
       <w:pPr>
+        <w:ind w:left="720"/>
         <w:jc w:val="left"/>
         <w:rPr>
-          <w:rFonts w:ascii="David" w:hAnsi="David" w:cs="David"/>
-          <w:sz w:val="24"/>
-          <w:szCs w:val="24"/>
-          <w:rtl/>
-        </w:rPr>
-      </w:pPr>
-      <w:r>
-        <w:rPr>
-          <w:rFonts w:ascii="David" w:hAnsi="David" w:cs="David"/>
-          <w:sz w:val="24"/>
-          <w:szCs w:val="24"/>
-        </w:rPr>
-        <w:tab/>
-      </w:r>
-      <w:r>
-        <w:rPr>
-          <w:rFonts w:ascii="David" w:hAnsi="David" w:cs="David"/>
-          <w:sz w:val="24"/>
-          <w:szCs w:val="24"/>
-          <w:rtl/>
-        </w:rPr>
-        <w:t>רשום/י כאן</w:t>
+          <w:rFonts w:asciiTheme="minorHAnsi" w:hAnsiTheme="minorHAnsi" w:cs="David" w:hint="cs"/>
+          <w:sz w:val="24"/>
+          <w:szCs w:val="24"/>
+          <w:rtl/>
+        </w:rPr>
+      </w:pPr>
+      <w:r>
+        <w:rPr>
+          <w:rFonts w:ascii="David" w:hAnsi="David" w:cs="David" w:hint="cs"/>
+          <w:sz w:val="24"/>
+          <w:szCs w:val="24"/>
+          <w:rtl/>
+        </w:rPr>
+        <w:t xml:space="preserve">בזמן בחירת הנושא לפרויקט התעניינתי במשחק </w:t>
+      </w:r>
+      <w:r>
+        <w:rPr>
+          <w:rFonts w:ascii="David" w:hAnsi="David" w:cs="David" w:hint="cs"/>
+          <w:sz w:val="24"/>
+          <w:szCs w:val="24"/>
+          <w:rtl/>
+        </w:rPr>
+        <w:t>"</w:t>
+      </w:r>
+      <w:r>
+        <w:rPr>
+          <w:rFonts w:ascii="David" w:hAnsi="David" w:cs="David" w:hint="cs"/>
+          <w:sz w:val="24"/>
+          <w:szCs w:val="24"/>
+          <w:rtl/>
+        </w:rPr>
+        <w:t>סופר איקס עיגול</w:t>
+      </w:r>
+      <w:r>
+        <w:rPr>
+          <w:rFonts w:ascii="David" w:hAnsi="David" w:cs="David" w:hint="cs"/>
+          <w:sz w:val="24"/>
+          <w:szCs w:val="24"/>
+          <w:rtl/>
+        </w:rPr>
+        <w:t xml:space="preserve">" </w:t>
+      </w:r>
+      <w:r>
+        <w:rPr>
+          <w:rFonts w:ascii="David" w:hAnsi="David" w:cs="David" w:hint="cs"/>
+          <w:sz w:val="24"/>
+          <w:szCs w:val="24"/>
+          <w:rtl/>
+        </w:rPr>
+        <w:t>שז</w:t>
+      </w:r>
+      <w:r>
+        <w:rPr>
+          <w:rFonts w:ascii="David" w:hAnsi="David" w:cs="David" w:hint="cs"/>
+          <w:sz w:val="24"/>
+          <w:szCs w:val="24"/>
+          <w:rtl/>
+        </w:rPr>
+        <w:t>והי</w:t>
+      </w:r>
+      <w:r>
+        <w:rPr>
+          <w:rFonts w:ascii="David" w:hAnsi="David" w:cs="David" w:hint="cs"/>
+          <w:sz w:val="24"/>
+          <w:szCs w:val="24"/>
+          <w:rtl/>
+        </w:rPr>
+        <w:t xml:space="preserve"> אחת מהגרסאות המסובכות של איקס עיגול רגיל שכולנו מכירים</w:t>
+      </w:r>
+      <w:r>
+        <w:rPr>
+          <w:rFonts w:ascii="David" w:hAnsi="David" w:cs="David" w:hint="cs"/>
+          <w:sz w:val="24"/>
+          <w:szCs w:val="24"/>
+          <w:rtl/>
+        </w:rPr>
+        <w:t>. כבר בהתחלה הבנתי שאני רוצה לעשות אפליקציה ייחודית בנושא ושאין לה אף מתחרה. מהר מאוד הגעתי למסקנה שאין אף אפליקציה שמאפשרת לך לשחק עם אנשים אקראיים במשחק</w:t>
+      </w:r>
+      <w:r>
+        <w:rPr>
+          <w:rFonts w:asciiTheme="minorHAnsi" w:hAnsiTheme="minorHAnsi" w:cs="David" w:hint="cs"/>
+          <w:sz w:val="24"/>
+          <w:szCs w:val="24"/>
+          <w:rtl/>
+        </w:rPr>
+        <w:t xml:space="preserve">. במהלך הפיתוח הבנתי שרק משחק נגד אנשים אקראיים יהווה פרויקט קל מידי ולכן החלטתי שאוסיף </w:t>
+      </w:r>
+      <w:r>
+        <w:rPr>
+          <w:rFonts w:asciiTheme="minorHAnsi" w:hAnsiTheme="minorHAnsi" w:cs="David" w:hint="cs"/>
+          <w:sz w:val="24"/>
+          <w:szCs w:val="24"/>
+          <w:rtl/>
+        </w:rPr>
+        <w:t>אפשרות לשחק גם מול חבר באותו הטלפון וגם נגד המחשב עם רמות קושי שונות</w:t>
+      </w:r>
+      <w:r>
+        <w:rPr>
+          <w:rFonts w:asciiTheme="minorHAnsi" w:hAnsiTheme="minorHAnsi" w:cs="David" w:hint="cs"/>
+          <w:sz w:val="24"/>
+          <w:szCs w:val="24"/>
+          <w:rtl/>
+        </w:rPr>
+        <w:t>.</w:t>
       </w:r>
     </w:p>
     <w:p>
@@ -7363,30 +7465,58 @@
     </w:p>
     <w:p>
       <w:pPr>
+        <w:ind w:left="720"/>
         <w:jc w:val="left"/>
         <w:rPr>
+          <w:rFonts w:ascii="David" w:hAnsi="David" w:cs="David" w:hint="cs"/>
+          <w:sz w:val="24"/>
+          <w:szCs w:val="24"/>
+          <w:rtl/>
+        </w:rPr>
+      </w:pPr>
+      <w:r>
+        <w:rPr>
           <w:rFonts w:ascii="David" w:hAnsi="David" w:cs="David"/>
           <w:sz w:val="24"/>
           <w:szCs w:val="24"/>
-          <w:rtl/>
-        </w:rPr>
-      </w:pPr>
+        </w:rPr>
+        <w:t>Online Ultimate Tic Tac Toe</w:t>
+      </w:r>
+      <w:r>
+        <w:rPr>
+          <w:rFonts w:ascii="David" w:hAnsi="David" w:cs="David" w:hint="cs"/>
+          <w:sz w:val="24"/>
+          <w:szCs w:val="24"/>
+          <w:rtl/>
+        </w:rPr>
+        <w:t xml:space="preserve"> </w:t>
+      </w:r>
       <w:r>
         <w:rPr>
           <w:rFonts w:ascii="David" w:hAnsi="David" w:cs="David"/>
           <w:sz w:val="24"/>
           <w:szCs w:val="24"/>
-        </w:rPr>
-        <w:tab/>
-      </w:r>
-      <w:r>
-        <w:rPr>
-          <w:rFonts w:ascii="David" w:hAnsi="David" w:cs="David"/>
-          <w:sz w:val="24"/>
-          <w:szCs w:val="24"/>
-          <w:rtl/>
-        </w:rPr>
-        <w:t>רשום/י כאן</w:t>
+          <w:rtl/>
+        </w:rPr>
+        <w:t>–</w:t>
+      </w:r>
+      <w:r>
+        <w:rPr>
+          <w:rFonts w:ascii="David" w:hAnsi="David" w:cs="David" w:hint="cs"/>
+          <w:sz w:val="24"/>
+          <w:szCs w:val="24"/>
+          <w:rtl/>
+        </w:rPr>
+        <w:t xml:space="preserve"> סופר איקס עיגול, בזכות זה שאין אף אפליקציה/אתר שמאפשר לשחק בסופר איקס עיגול ברשת, </w:t>
+      </w:r>
+      <w:r>
+        <w:rPr>
+          <w:rFonts w:ascii="David" w:hAnsi="David" w:cs="David" w:hint="cs"/>
+          <w:sz w:val="24"/>
+          <w:szCs w:val="24"/>
+          <w:rtl/>
+        </w:rPr>
+        <w:t>וזה החלק הייחודי בפרויקט שלי, יש לי את הזכות לקרוא כך לאפליקציה</w:t>
       </w:r>
     </w:p>
     <w:p>
@@ -7418,6 +7548,7 @@
     </w:p>
     <w:p>
       <w:pPr>
+        <w:ind w:firstLine="720"/>
         <w:jc w:val="left"/>
         <w:rPr>
           <w:rFonts w:ascii="David" w:hAnsi="David" w:cs="David"/>
@@ -7426,14 +7557,6 @@
           <w:rtl/>
         </w:rPr>
       </w:pPr>
-      <w:r>
-        <w:rPr>
-          <w:rFonts w:ascii="David" w:hAnsi="David" w:cs="David"/>
-          <w:sz w:val="24"/>
-          <w:szCs w:val="24"/>
-        </w:rPr>
-        <w:tab/>
-      </w:r>
       <w:r>
         <w:rPr>
           <w:rFonts w:ascii="David" w:hAnsi="David" w:cs="David"/>
@@ -7473,30 +7596,40 @@
     </w:p>
     <w:p>
       <w:pPr>
+        <w:ind w:left="720"/>
         <w:jc w:val="left"/>
         <w:rPr>
+          <w:rFonts w:ascii="David" w:hAnsi="David" w:cs="David" w:hint="cs"/>
+          <w:sz w:val="24"/>
+          <w:szCs w:val="24"/>
+          <w:rtl/>
+        </w:rPr>
+      </w:pPr>
+      <w:r>
+        <w:rPr>
+          <w:rFonts w:ascii="David" w:hAnsi="David" w:cs="David" w:hint="cs"/>
+          <w:sz w:val="24"/>
+          <w:szCs w:val="24"/>
+          <w:rtl/>
+        </w:rPr>
+        <w:t>האפליקציה מיועדת לאנשים שמעוניינים לשחק בסופר איקס עיגול לכיף או ברמה גבוה ולראות את ההישגים שלהם בלוח</w:t>
+      </w:r>
+      <w:r>
+        <w:rPr>
           <w:rFonts w:ascii="David" w:hAnsi="David" w:cs="David"/>
           <w:sz w:val="24"/>
           <w:szCs w:val="24"/>
-          <w:rtl/>
-        </w:rPr>
-      </w:pPr>
-      <w:r>
-        <w:rPr>
-          <w:rFonts w:ascii="David" w:hAnsi="David" w:cs="David"/>
-          <w:sz w:val="24"/>
-          <w:szCs w:val="24"/>
-        </w:rPr>
-        <w:tab/>
-      </w:r>
-      <w:r>
-        <w:rPr>
-          <w:rFonts w:ascii="David" w:hAnsi="David" w:cs="David"/>
-          <w:sz w:val="24"/>
-          <w:szCs w:val="24"/>
-          <w:rtl/>
-        </w:rPr>
-        <w:t>רשום/י כאן</w:t>
+        </w:rPr>
+        <w:t xml:space="preserve"> </w:t>
+      </w:r>
+      <w:r>
+        <w:rPr>
+          <w:rFonts w:ascii="David" w:hAnsi="David" w:cs="David" w:hint="cs"/>
+          <w:sz w:val="24"/>
+          <w:szCs w:val="24"/>
+          <w:rtl/>
+        </w:rPr>
+        <w:t>התוצאות שמציג את כל השחקנים בעולם</w:t>
       </w:r>
     </w:p>
     <w:p>
@@ -7700,6 +7833,7 @@
     </w:p>
     <w:p>
       <w:pPr>
+        <w:ind w:left="720"/>
         <w:jc w:val="left"/>
         <w:rPr>
           <w:rFonts w:ascii="David" w:hAnsi="David" w:cs="David"/>
@@ -7710,20 +7844,30 @@
       </w:pPr>
       <w:r>
         <w:rPr>
+          <w:rFonts w:ascii="David" w:hAnsi="David" w:cs="David" w:hint="cs"/>
+          <w:sz w:val="24"/>
+          <w:szCs w:val="24"/>
+          <w:rtl/>
+        </w:rPr>
+        <w:t xml:space="preserve">קיימות מספר אפליקציות שמאפשרות לשחק בסופר איקס עיגול אך הן תמיד מכילות רק חלק מהדברים </w:t>
+      </w:r>
+      <w:r>
+        <w:rPr>
           <w:rFonts w:ascii="David" w:hAnsi="David" w:cs="David"/>
           <w:sz w:val="24"/>
           <w:szCs w:val="24"/>
-        </w:rPr>
-        <w:tab/>
-      </w:r>
-      <w:r>
-        <w:rPr>
-          <w:rFonts w:ascii="David" w:hAnsi="David" w:cs="David"/>
-          <w:sz w:val="24"/>
-          <w:szCs w:val="24"/>
-          <w:rtl/>
-        </w:rPr>
-        <w:t>רשום/י כאן</w:t>
+          <w:rtl/>
+        </w:rPr>
+        <w:t>–</w:t>
+      </w:r>
+      <w:r>
+        <w:rPr>
+          <w:rFonts w:ascii="David" w:hAnsi="David" w:cs="David" w:hint="cs"/>
+          <w:sz w:val="24"/>
+          <w:szCs w:val="24"/>
+          <w:rtl/>
+        </w:rPr>
+        <w:t xml:space="preserve"> או משחק נגד המחשב או משחק נגד שחקן באותו הטלפון או משחק נגד חבר ברשת (עם קוד התחברות), לכן החלטתי ליצור אפליקציה שמאחדת את הכל במקום אחד</w:t>
       </w:r>
     </w:p>
     <w:p>
@@ -7744,6 +7888,9 @@
       <w:pPr>
         <w:pStyle w:val="Heading3"/>
         <w:jc w:val="both"/>
+        <w:rPr>
+          <w:lang w:val="ru-RU"/>
+        </w:rPr>
       </w:pPr>
       <w:r>
         <w:rPr>
@@ -8233,6 +8380,7 @@
           <w:rFonts w:hint="cs"/>
           <w:rtl/>
         </w:rPr>
+        <w:lastRenderedPageBreak/>
         <w:t>ת</w:t>
       </w:r>
       <w:r>
@@ -8546,7 +8694,6 @@
           <w:szCs w:val="24"/>
           <w:rtl/>
         </w:rPr>
-        <w:lastRenderedPageBreak/>
         <w:t xml:space="preserve">אפליקציות / מערכות מנהליות - ייצוג מבני הנתונים, תכונותיהם, קשרים בין הנתונים )אם קיימים( ונימו ק </w:t>
       </w:r>
     </w:p>
@@ -8951,6 +9098,7 @@
           <w:rFonts w:eastAsia="David" w:hint="cs"/>
           <w:rtl/>
         </w:rPr>
+        <w:lastRenderedPageBreak/>
         <w:t>מסכי האפליקציה</w:t>
       </w:r>
       <w:bookmarkEnd w:id="21"/>
@@ -9334,7 +9482,6 @@
           <w:rFonts w:hint="cs"/>
           <w:rtl/>
         </w:rPr>
-        <w:lastRenderedPageBreak/>
         <w:t xml:space="preserve">תרשים מחלקות </w:t>
       </w:r>
       <w:r>
@@ -9580,6 +9727,7 @@
           <w:rFonts w:eastAsia="David" w:hint="cs"/>
           <w:rtl/>
         </w:rPr>
+        <w:lastRenderedPageBreak/>
         <w:t>פירוט המחלקות</w:t>
       </w:r>
       <w:bookmarkEnd w:id="26"/>
@@ -10311,6 +10459,7 @@
           <w:rFonts w:hint="cs"/>
           <w:rtl/>
         </w:rPr>
+        <w:lastRenderedPageBreak/>
         <w:t>גרסאות</w:t>
       </w:r>
       <w:r>
@@ -10517,7 +10666,6 @@
           <w:rFonts w:hint="cs"/>
           <w:rtl/>
         </w:rPr>
-        <w:lastRenderedPageBreak/>
         <w:t>מסך 1</w:t>
       </w:r>
       <w:bookmarkEnd w:id="38"/>
@@ -10902,6 +11050,7 @@
           <w:rFonts w:eastAsia="David" w:hint="cs"/>
           <w:rtl/>
         </w:rPr>
+        <w:lastRenderedPageBreak/>
         <w:t xml:space="preserve">רפלקציה / </w:t>
       </w:r>
       <w:r>
@@ -11676,7 +11825,6 @@
           <w:szCs w:val="24"/>
           <w:rtl/>
         </w:rPr>
-        <w:lastRenderedPageBreak/>
         <w:t xml:space="preserve">(בסיום מחק/י) את </w:t>
       </w:r>
       <w:r>
@@ -12331,20 +12479,12 @@
     </w:r>
     <w:r>
       <w:rPr>
-        <w:sz w:val="24"/>
-        <w:szCs w:val="24"/>
-        <w:rtl/>
-      </w:rPr>
-      <w:tab/>
-    </w:r>
-    <w:r>
-      <w:rPr>
         <w:rFonts w:hint="cs"/>
         <w:sz w:val="24"/>
         <w:szCs w:val="24"/>
         <w:rtl/>
       </w:rPr>
-      <w:t>שם הפרויקט</w:t>
+      <w:t>סופר איקס עיגול</w:t>
     </w:r>
   </w:p>
 </w:hdr>

</xml_diff>

<commit_message>
BREAKING CHANGE: full design
</commit_message>
<xml_diff>
--- a/Documentation/ספר פרויקט עמל.docx
+++ b/Documentation/ספר פרויקט עמל.docx
@@ -2796,7 +2796,25 @@
                 <w:noProof/>
                 <w:rtl/>
               </w:rPr>
-              <w:t>מסך הפתיחה</w:t>
+              <w:t>מסך הפ</w:t>
+            </w:r>
+            <w:r>
+              <w:rPr>
+                <w:rStyle w:val="Hyperlink"/>
+                <w:rFonts w:eastAsia="David"/>
+                <w:noProof/>
+                <w:rtl/>
+              </w:rPr>
+              <w:t>ת</w:t>
+            </w:r>
+            <w:r>
+              <w:rPr>
+                <w:rStyle w:val="Hyperlink"/>
+                <w:rFonts w:eastAsia="David"/>
+                <w:noProof/>
+                <w:rtl/>
+              </w:rPr>
+              <w:t>יחה</w:t>
             </w:r>
             <w:r>
               <w:rPr>
@@ -7330,12 +7348,158 @@
         <w:ind w:left="720"/>
         <w:jc w:val="left"/>
         <w:rPr>
+          <w:rFonts w:asciiTheme="minorHAnsi" w:hAnsiTheme="minorHAnsi" w:cs="David"/>
+          <w:sz w:val="24"/>
+          <w:szCs w:val="24"/>
+          <w:rtl/>
+        </w:rPr>
+      </w:pPr>
+      <w:r>
+        <w:rPr>
+          <w:rFonts w:ascii="David" w:hAnsi="David" w:cs="David" w:hint="cs"/>
+          <w:sz w:val="24"/>
+          <w:szCs w:val="24"/>
+          <w:rtl/>
+        </w:rPr>
+        <w:t xml:space="preserve">בזמן בחירת הנושא לפרויקט התעניינתי במשחק </w:t>
+      </w:r>
+      <w:r>
+        <w:rPr>
+          <w:rFonts w:ascii="David" w:hAnsi="David" w:cs="David" w:hint="cs"/>
+          <w:sz w:val="24"/>
+          <w:szCs w:val="24"/>
+          <w:rtl/>
+        </w:rPr>
+        <w:t>"</w:t>
+      </w:r>
+      <w:r>
+        <w:rPr>
+          <w:rFonts w:ascii="David" w:hAnsi="David" w:cs="David" w:hint="cs"/>
+          <w:sz w:val="24"/>
+          <w:szCs w:val="24"/>
+          <w:rtl/>
+        </w:rPr>
+        <w:t>סופר איקס עיגול</w:t>
+      </w:r>
+      <w:r>
+        <w:rPr>
+          <w:rFonts w:ascii="David" w:hAnsi="David" w:cs="David" w:hint="cs"/>
+          <w:sz w:val="24"/>
+          <w:szCs w:val="24"/>
+          <w:rtl/>
+        </w:rPr>
+        <w:t xml:space="preserve">" </w:t>
+      </w:r>
+      <w:r>
+        <w:rPr>
+          <w:rFonts w:ascii="David" w:hAnsi="David" w:cs="David" w:hint="cs"/>
+          <w:sz w:val="24"/>
+          <w:szCs w:val="24"/>
+          <w:rtl/>
+        </w:rPr>
+        <w:t>שז</w:t>
+      </w:r>
+      <w:r>
+        <w:rPr>
+          <w:rFonts w:ascii="David" w:hAnsi="David" w:cs="David" w:hint="cs"/>
+          <w:sz w:val="24"/>
+          <w:szCs w:val="24"/>
+          <w:rtl/>
+        </w:rPr>
+        <w:t>והי</w:t>
+      </w:r>
+      <w:r>
+        <w:rPr>
+          <w:rFonts w:ascii="David" w:hAnsi="David" w:cs="David" w:hint="cs"/>
+          <w:sz w:val="24"/>
+          <w:szCs w:val="24"/>
+          <w:rtl/>
+        </w:rPr>
+        <w:t xml:space="preserve"> אחת מהגרסאות המסובכות של איקס עיגול רגיל שכולנו מכירים</w:t>
+      </w:r>
+      <w:r>
+        <w:rPr>
+          <w:rFonts w:ascii="David" w:hAnsi="David" w:cs="David" w:hint="cs"/>
+          <w:sz w:val="24"/>
+          <w:szCs w:val="24"/>
+          <w:rtl/>
+        </w:rPr>
+        <w:t>. כבר בהתחלה הבנתי שאני רוצה לעשות אפליקציה ייחודית בנושא ושאין לה אף מתחרה. מהר מאוד הגעתי למסקנה שאין אף אפליקציה שמאפשרת לך לשחק עם אנשים אקראיים במשחק</w:t>
+      </w:r>
+      <w:r>
+        <w:rPr>
           <w:rFonts w:asciiTheme="minorHAnsi" w:hAnsiTheme="minorHAnsi" w:cs="David" w:hint="cs"/>
           <w:sz w:val="24"/>
           <w:szCs w:val="24"/>
           <w:rtl/>
         </w:rPr>
-      </w:pPr>
+        <w:t xml:space="preserve">. במהלך הפיתוח הבנתי שרק משחק נגד אנשים אקראיים יהווה פרויקט קל מידי ולכן החלטתי שאוסיף </w:t>
+      </w:r>
+      <w:r>
+        <w:rPr>
+          <w:rFonts w:asciiTheme="minorHAnsi" w:hAnsiTheme="minorHAnsi" w:cs="David" w:hint="cs"/>
+          <w:sz w:val="24"/>
+          <w:szCs w:val="24"/>
+          <w:rtl/>
+        </w:rPr>
+        <w:t>אפשרות לשחק גם מול חבר באותו הטלפון וגם נגד המחשב עם רמות קושי שונות</w:t>
+      </w:r>
+      <w:r>
+        <w:rPr>
+          <w:rFonts w:asciiTheme="minorHAnsi" w:hAnsiTheme="minorHAnsi" w:cs="David" w:hint="cs"/>
+          <w:sz w:val="24"/>
+          <w:szCs w:val="24"/>
+          <w:rtl/>
+        </w:rPr>
+        <w:t>.</w:t>
+      </w:r>
+    </w:p>
+    <w:p>
+      <w:pPr>
+        <w:rPr>
+          <w:rtl/>
+        </w:rPr>
+      </w:pPr>
+    </w:p>
+    <w:p>
+      <w:pPr>
+        <w:pStyle w:val="Heading3"/>
+        <w:ind w:left="720"/>
+        <w:jc w:val="both"/>
+        <w:rPr>
+          <w:rFonts w:eastAsia="David"/>
+          <w:rtl/>
+        </w:rPr>
+      </w:pPr>
+      <w:bookmarkStart w:id="2" w:name="_Toc99919253"/>
+      <w:r>
+        <w:rPr>
+          <w:rFonts w:eastAsia="David" w:hint="cs"/>
+          <w:rtl/>
+        </w:rPr>
+        <w:t>שם הפרויקט</w:t>
+      </w:r>
+      <w:bookmarkEnd w:id="2"/>
+    </w:p>
+    <w:p>
+      <w:pPr>
+        <w:ind w:left="720"/>
+        <w:jc w:val="left"/>
+        <w:rPr>
+          <w:rFonts w:ascii="David" w:hAnsi="David" w:cs="David"/>
+          <w:sz w:val="24"/>
+          <w:szCs w:val="24"/>
+          <w:rtl/>
+        </w:rPr>
+      </w:pPr>
+      <w:r>
+        <w:rPr>
+          <w:rFonts w:ascii="David" w:hAnsi="David" w:cs="David"/>
+          <w:sz w:val="24"/>
+          <w:szCs w:val="24"/>
+        </w:rPr>
+        <w:t>Online Ultimate Tic Tac Toe</w:t>
+      </w:r>
       <w:r>
         <w:rPr>
           <w:rFonts w:ascii="David" w:hAnsi="David" w:cs="David" w:hint="cs"/>
@@ -7343,7 +7507,16 @@
           <w:szCs w:val="24"/>
           <w:rtl/>
         </w:rPr>
-        <w:t xml:space="preserve">בזמן בחירת הנושא לפרויקט התעניינתי במשחק </w:t>
+        <w:t xml:space="preserve"> </w:t>
+      </w:r>
+      <w:r>
+        <w:rPr>
+          <w:rFonts w:ascii="David" w:hAnsi="David" w:cs="David"/>
+          <w:sz w:val="24"/>
+          <w:szCs w:val="24"/>
+          <w:rtl/>
+        </w:rPr>
+        <w:t>–</w:t>
       </w:r>
       <w:r>
         <w:rPr>
@@ -7352,7 +7525,7 @@
           <w:szCs w:val="24"/>
           <w:rtl/>
         </w:rPr>
-        <w:t>"</w:t>
+        <w:t xml:space="preserve"> סופר איקס עיגול, בזכות זה שאין אף אפליקציה/אתר שמאפשר לשחק בסופר איקס עיגול ברשת, </w:t>
       </w:r>
       <w:r>
         <w:rPr>
@@ -7361,79 +7534,7 @@
           <w:szCs w:val="24"/>
           <w:rtl/>
         </w:rPr>
-        <w:t>סופר איקס עיגול</w:t>
-      </w:r>
-      <w:r>
-        <w:rPr>
-          <w:rFonts w:ascii="David" w:hAnsi="David" w:cs="David" w:hint="cs"/>
-          <w:sz w:val="24"/>
-          <w:szCs w:val="24"/>
-          <w:rtl/>
-        </w:rPr>
-        <w:t xml:space="preserve">" </w:t>
-      </w:r>
-      <w:r>
-        <w:rPr>
-          <w:rFonts w:ascii="David" w:hAnsi="David" w:cs="David" w:hint="cs"/>
-          <w:sz w:val="24"/>
-          <w:szCs w:val="24"/>
-          <w:rtl/>
-        </w:rPr>
-        <w:t>שז</w:t>
-      </w:r>
-      <w:r>
-        <w:rPr>
-          <w:rFonts w:ascii="David" w:hAnsi="David" w:cs="David" w:hint="cs"/>
-          <w:sz w:val="24"/>
-          <w:szCs w:val="24"/>
-          <w:rtl/>
-        </w:rPr>
-        <w:t>והי</w:t>
-      </w:r>
-      <w:r>
-        <w:rPr>
-          <w:rFonts w:ascii="David" w:hAnsi="David" w:cs="David" w:hint="cs"/>
-          <w:sz w:val="24"/>
-          <w:szCs w:val="24"/>
-          <w:rtl/>
-        </w:rPr>
-        <w:t xml:space="preserve"> אחת מהגרסאות המסובכות של איקס עיגול רגיל שכולנו מכירים</w:t>
-      </w:r>
-      <w:r>
-        <w:rPr>
-          <w:rFonts w:ascii="David" w:hAnsi="David" w:cs="David" w:hint="cs"/>
-          <w:sz w:val="24"/>
-          <w:szCs w:val="24"/>
-          <w:rtl/>
-        </w:rPr>
-        <w:t>. כבר בהתחלה הבנתי שאני רוצה לעשות אפליקציה ייחודית בנושא ושאין לה אף מתחרה. מהר מאוד הגעתי למסקנה שאין אף אפליקציה שמאפשרת לך לשחק עם אנשים אקראיים במשחק</w:t>
-      </w:r>
-      <w:r>
-        <w:rPr>
-          <w:rFonts w:asciiTheme="minorHAnsi" w:hAnsiTheme="minorHAnsi" w:cs="David" w:hint="cs"/>
-          <w:sz w:val="24"/>
-          <w:szCs w:val="24"/>
-          <w:rtl/>
-        </w:rPr>
-        <w:t xml:space="preserve">. במהלך הפיתוח הבנתי שרק משחק נגד אנשים אקראיים יהווה פרויקט קל מידי ולכן החלטתי שאוסיף </w:t>
-      </w:r>
-      <w:r>
-        <w:rPr>
-          <w:rFonts w:asciiTheme="minorHAnsi" w:hAnsiTheme="minorHAnsi" w:cs="David" w:hint="cs"/>
-          <w:sz w:val="24"/>
-          <w:szCs w:val="24"/>
-          <w:rtl/>
-        </w:rPr>
-        <w:t>אפשרות לשחק גם מול חבר באותו הטלפון וגם נגד המחשב עם רמות קושי שונות</w:t>
-      </w:r>
-      <w:r>
-        <w:rPr>
-          <w:rFonts w:asciiTheme="minorHAnsi" w:hAnsiTheme="minorHAnsi" w:cs="David" w:hint="cs"/>
-          <w:sz w:val="24"/>
-          <w:szCs w:val="24"/>
-          <w:rtl/>
-        </w:rPr>
-        <w:t>.</w:t>
+        <w:t>וזה החלק הייחודי בפרויקט שלי, יש לי את הזכות לקרוא כך לאפליקציה</w:t>
       </w:r>
     </w:p>
     <w:p>
@@ -7446,51 +7547,34 @@
     <w:p>
       <w:pPr>
         <w:pStyle w:val="Heading3"/>
-        <w:ind w:left="720"/>
+        <w:ind w:firstLine="720"/>
         <w:jc w:val="both"/>
         <w:rPr>
           <w:rFonts w:eastAsia="David"/>
           <w:rtl/>
         </w:rPr>
       </w:pPr>
-      <w:bookmarkStart w:id="2" w:name="_Toc99919253"/>
+      <w:bookmarkStart w:id="3" w:name="_Toc99919254"/>
       <w:r>
         <w:rPr>
           <w:rFonts w:eastAsia="David" w:hint="cs"/>
           <w:rtl/>
         </w:rPr>
-        <w:t>שם הפרויקט</w:t>
-      </w:r>
-      <w:bookmarkEnd w:id="2"/>
-    </w:p>
-    <w:p>
-      <w:pPr>
-        <w:ind w:left="720"/>
+        <w:t>תיאור קצר</w:t>
+      </w:r>
+      <w:bookmarkEnd w:id="3"/>
+    </w:p>
+    <w:p>
+      <w:pPr>
+        <w:ind w:firstLine="720"/>
         <w:jc w:val="left"/>
-        <w:rPr>
-          <w:rFonts w:ascii="David" w:hAnsi="David" w:cs="David" w:hint="cs"/>
-          <w:sz w:val="24"/>
-          <w:szCs w:val="24"/>
-          <w:rtl/>
-        </w:rPr>
-      </w:pPr>
-      <w:r>
         <w:rPr>
           <w:rFonts w:ascii="David" w:hAnsi="David" w:cs="David"/>
           <w:sz w:val="24"/>
           <w:szCs w:val="24"/>
-        </w:rPr>
-        <w:t>Online Ultimate Tic Tac Toe</w:t>
-      </w:r>
-      <w:r>
-        <w:rPr>
-          <w:rFonts w:ascii="David" w:hAnsi="David" w:cs="David" w:hint="cs"/>
-          <w:sz w:val="24"/>
-          <w:szCs w:val="24"/>
-          <w:rtl/>
-        </w:rPr>
-        <w:t xml:space="preserve"> </w:t>
-      </w:r>
+          <w:rtl/>
+        </w:rPr>
+      </w:pPr>
       <w:r>
         <w:rPr>
           <w:rFonts w:ascii="David" w:hAnsi="David" w:cs="David"/>
@@ -7498,25 +7582,7 @@
           <w:szCs w:val="24"/>
           <w:rtl/>
         </w:rPr>
-        <w:t>–</w:t>
-      </w:r>
-      <w:r>
-        <w:rPr>
-          <w:rFonts w:ascii="David" w:hAnsi="David" w:cs="David" w:hint="cs"/>
-          <w:sz w:val="24"/>
-          <w:szCs w:val="24"/>
-          <w:rtl/>
-        </w:rPr>
-        <w:t xml:space="preserve"> סופר איקס עיגול, בזכות זה שאין אף אפליקציה/אתר שמאפשר לשחק בסופר איקס עיגול ברשת, </w:t>
-      </w:r>
-      <w:r>
-        <w:rPr>
-          <w:rFonts w:ascii="David" w:hAnsi="David" w:cs="David" w:hint="cs"/>
-          <w:sz w:val="24"/>
-          <w:szCs w:val="24"/>
-          <w:rtl/>
-        </w:rPr>
-        <w:t>וזה החלק הייחודי בפרויקט שלי, יש לי את הזכות לקרוא כך לאפליקציה</w:t>
+        <w:t>רשום/י כאן</w:t>
       </w:r>
     </w:p>
     <w:p>
@@ -7536,54 +7602,6 @@
           <w:rtl/>
         </w:rPr>
       </w:pPr>
-      <w:bookmarkStart w:id="3" w:name="_Toc99919254"/>
-      <w:r>
-        <w:rPr>
-          <w:rFonts w:eastAsia="David" w:hint="cs"/>
-          <w:rtl/>
-        </w:rPr>
-        <w:t>תיאור קצר</w:t>
-      </w:r>
-      <w:bookmarkEnd w:id="3"/>
-    </w:p>
-    <w:p>
-      <w:pPr>
-        <w:ind w:firstLine="720"/>
-        <w:jc w:val="left"/>
-        <w:rPr>
-          <w:rFonts w:ascii="David" w:hAnsi="David" w:cs="David"/>
-          <w:sz w:val="24"/>
-          <w:szCs w:val="24"/>
-          <w:rtl/>
-        </w:rPr>
-      </w:pPr>
-      <w:r>
-        <w:rPr>
-          <w:rFonts w:ascii="David" w:hAnsi="David" w:cs="David"/>
-          <w:sz w:val="24"/>
-          <w:szCs w:val="24"/>
-          <w:rtl/>
-        </w:rPr>
-        <w:t>רשום/י כאן</w:t>
-      </w:r>
-    </w:p>
-    <w:p>
-      <w:pPr>
-        <w:rPr>
-          <w:rtl/>
-        </w:rPr>
-      </w:pPr>
-    </w:p>
-    <w:p>
-      <w:pPr>
-        <w:pStyle w:val="Heading3"/>
-        <w:ind w:firstLine="720"/>
-        <w:jc w:val="both"/>
-        <w:rPr>
-          <w:rFonts w:eastAsia="David"/>
-          <w:rtl/>
-        </w:rPr>
-      </w:pPr>
       <w:bookmarkStart w:id="4" w:name="_Toc99919255"/>
       <w:r>
         <w:rPr>
@@ -7599,7 +7617,7 @@
         <w:ind w:left="720"/>
         <w:jc w:val="left"/>
         <w:rPr>
-          <w:rFonts w:ascii="David" w:hAnsi="David" w:cs="David" w:hint="cs"/>
+          <w:rFonts w:ascii="David" w:hAnsi="David" w:cs="David"/>
           <w:sz w:val="24"/>
           <w:szCs w:val="24"/>
           <w:rtl/>
@@ -9002,19 +9020,53 @@
         <w:pStyle w:val="Heading2"/>
         <w:jc w:val="both"/>
         <w:rPr>
+          <w:rFonts w:eastAsia="David" w:hint="cs"/>
+          <w:rtl/>
+        </w:rPr>
+      </w:pPr>
+      <w:bookmarkStart w:id="20" w:name="_Toc99919271"/>
+      <w:r>
+        <w:rPr>
+          <w:rFonts w:eastAsia="David" w:hint="cs"/>
+          <w:rtl/>
+        </w:rPr>
+        <w:t>מסך הפתיחה</w:t>
+      </w:r>
+      <w:bookmarkEnd w:id="20"/>
+      <w:r>
+        <w:rPr>
           <w:rFonts w:eastAsia="David"/>
-          <w:rtl/>
-        </w:rPr>
-      </w:pPr>
-      <w:bookmarkStart w:id="20" w:name="_Toc99919271"/>
+        </w:rPr>
+        <w:t xml:space="preserve"> </w:t>
+      </w:r>
       <w:r>
         <w:rPr>
           <w:rFonts w:eastAsia="David" w:hint="cs"/>
           <w:rtl/>
         </w:rPr>
-        <w:t>מסך הפתיחה</w:t>
-      </w:r>
-      <w:bookmarkEnd w:id="20"/>
+        <w:t xml:space="preserve"> - </w:t>
+      </w:r>
+      <w:proofErr w:type="spellStart"/>
+      <w:r>
+        <w:rPr>
+          <w:rFonts w:eastAsia="David"/>
+        </w:rPr>
+        <w:t>Auth</w:t>
+      </w:r>
+      <w:r>
+        <w:rPr>
+          <w:rFonts w:eastAsia="David"/>
+        </w:rPr>
+        <w:t>Activity</w:t>
+      </w:r>
+      <w:proofErr w:type="spellEnd"/>
+      <w:r>
+        <w:rPr>
+          <w:rFonts w:eastAsia="David" w:hint="cs"/>
+          <w:rtl/>
+        </w:rPr>
+        <w:t>:</w:t>
+      </w:r>
     </w:p>
     <w:p>
       <w:pPr>
@@ -9070,15 +9122,306 @@
         <w:t>משמש כנקודת ניווט.</w:t>
       </w:r>
     </w:p>
+    <w:tbl>
+      <w:tblPr>
+        <w:tblStyle w:val="TableGrid"/>
+        <w:bidiVisual/>
+        <w:tblW w:w="0" w:type="auto"/>
+        <w:tblLook w:val="04A0" w:firstRow="1" w:lastRow="0" w:firstColumn="1" w:lastColumn="0" w:noHBand="0" w:noVBand="1"/>
+      </w:tblPr>
+      <w:tblGrid>
+        <w:gridCol w:w="4512"/>
+        <w:gridCol w:w="4513"/>
+      </w:tblGrid>
+      <w:tr>
+        <w:trPr>
+          <w:trHeight w:val="4688"/>
+        </w:trPr>
+        <w:tc>
+          <w:tcPr>
+            <w:tcW w:w="4512" w:type="dxa"/>
+          </w:tcPr>
+          <w:p>
+            <w:pPr>
+              <w:jc w:val="both"/>
+              <w:rPr>
+                <w:rtl/>
+              </w:rPr>
+            </w:pPr>
+            <w:r>
+              <w:rPr>
+                <w:noProof/>
+                <w:rtl/>
+              </w:rPr>
+              <mc:AlternateContent>
+                <mc:Choice Requires="wps">
+                  <w:drawing>
+                    <wp:anchor distT="0" distB="0" distL="114300" distR="114300" simplePos="0" relativeHeight="251663360" behindDoc="0" locked="0" layoutInCell="1" allowOverlap="1" wp14:anchorId="1AC898C0" wp14:editId="1C98C8AE">
+                      <wp:simplePos x="0" y="0"/>
+                      <wp:positionH relativeFrom="column">
+                        <wp:posOffset>685165</wp:posOffset>
+                      </wp:positionH>
+                      <wp:positionV relativeFrom="paragraph">
+                        <wp:posOffset>67310</wp:posOffset>
+                      </wp:positionV>
+                      <wp:extent cx="1549400" cy="2755900"/>
+                      <wp:effectExtent l="0" t="0" r="12700" b="25400"/>
+                      <wp:wrapNone/>
+                      <wp:docPr id="2" name="Text Box 2"/>
+                      <wp:cNvGraphicFramePr/>
+                      <a:graphic xmlns:a="http://schemas.openxmlformats.org/drawingml/2006/main">
+                        <a:graphicData uri="http://schemas.microsoft.com/office/word/2010/wordprocessingShape">
+                          <wps:wsp>
+                            <wps:cNvSpPr txBox="1"/>
+                            <wps:spPr>
+                              <a:xfrm>
+                                <a:off x="0" y="0"/>
+                                <a:ext cx="1549400" cy="2755900"/>
+                              </a:xfrm>
+                              <a:prstGeom prst="rect">
+                                <a:avLst/>
+                              </a:prstGeom>
+                              <a:solidFill>
+                                <a:schemeClr val="lt1"/>
+                              </a:solidFill>
+                              <a:ln w="6350">
+                                <a:solidFill>
+                                  <a:prstClr val="black"/>
+                                </a:solidFill>
+                              </a:ln>
+                            </wps:spPr>
+                            <wps:txbx>
+                              <w:txbxContent>
+                                <w:p>
+                                  <w:pPr>
+                                    <w:jc w:val="center"/>
+                                    <w:rPr>
+                                      <w:rFonts w:ascii="David" w:hAnsi="David" w:cs="David"/>
+                                    </w:rPr>
+                                  </w:pPr>
+                                  <w:r>
+                                    <w:rPr>
+                                      <w:rFonts w:ascii="David" w:hAnsi="David" w:cs="David"/>
+                                      <w:rtl/>
+                                    </w:rPr>
+                                    <w:t>תמונת המסך</w:t>
+                                  </w:r>
+                                </w:p>
+                              </w:txbxContent>
+                            </wps:txbx>
+                            <wps:bodyPr rot="0" spcFirstLastPara="0" vertOverflow="overflow" horzOverflow="overflow" vert="horz" wrap="square" lIns="91440" tIns="45720" rIns="91440" bIns="45720" numCol="1" spcCol="0" rtlCol="0" fromWordArt="0" anchor="t" anchorCtr="0" forceAA="0" compatLnSpc="1">
+                              <a:prstTxWarp prst="textNoShape">
+                                <a:avLst/>
+                              </a:prstTxWarp>
+                              <a:noAutofit/>
+                            </wps:bodyPr>
+                          </wps:wsp>
+                        </a:graphicData>
+                      </a:graphic>
+                    </wp:anchor>
+                  </w:drawing>
+                </mc:Choice>
+                <mc:Fallback>
+                  <w:pict>
+                    <v:shapetype w14:anchorId="1AC898C0" id="_x0000_t202" coordsize="21600,21600" o:spt="202" path="m,l,21600r21600,l21600,xe">
+                      <v:stroke joinstyle="miter"/>
+                      <v:path gradientshapeok="t" o:connecttype="rect"/>
+                    </v:shapetype>
+                    <v:shape id="Text Box 2" o:spid="_x0000_s1026" type="#_x0000_t202" style="position:absolute;left:0;text-align:left;margin-left:53.95pt;margin-top:5.3pt;width:122pt;height:217pt;z-index:251663360;visibility:visible;mso-wrap-style:square;mso-wrap-distance-left:9pt;mso-wrap-distance-top:0;mso-wrap-distance-right:9pt;mso-wrap-distance-bottom:0;mso-position-horizontal:absolute;mso-position-horizontal-relative:text;mso-position-vertical:absolute;mso-position-vertical-relative:text;v-text-anchor:top" o:gfxdata="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" fillcolor="white [3201]" strokeweight=".5pt">
+                      <v:textbox>
+                        <w:txbxContent>
+                          <w:p>
+                            <w:pPr>
+                              <w:jc w:val="center"/>
+                              <w:rPr>
+                                <w:rFonts w:ascii="David" w:hAnsi="David" w:cs="David"/>
+                              </w:rPr>
+                            </w:pPr>
+                            <w:r>
+                              <w:rPr>
+                                <w:rFonts w:ascii="David" w:hAnsi="David" w:cs="David"/>
+                                <w:rtl/>
+                              </w:rPr>
+                              <w:t>תמונת המסך</w:t>
+                            </w:r>
+                          </w:p>
+                        </w:txbxContent>
+                      </v:textbox>
+                    </v:shape>
+                  </w:pict>
+                </mc:Fallback>
+              </mc:AlternateContent>
+            </w:r>
+          </w:p>
+          <w:p>
+            <w:pPr>
+              <w:jc w:val="both"/>
+              <w:rPr>
+                <w:rtl/>
+              </w:rPr>
+            </w:pPr>
+          </w:p>
+        </w:tc>
+        <w:tc>
+          <w:tcPr>
+            <w:tcW w:w="4513" w:type="dxa"/>
+          </w:tcPr>
+          <w:p>
+            <w:pPr>
+              <w:jc w:val="both"/>
+            </w:pPr>
+          </w:p>
+          <w:p>
+            <w:pPr>
+              <w:pStyle w:val="ListParagraph"/>
+              <w:jc w:val="both"/>
+            </w:pPr>
+          </w:p>
+          <w:p>
+            <w:pPr>
+              <w:pStyle w:val="ListParagraph"/>
+              <w:numPr>
+                <w:ilvl w:val="0"/>
+                <w:numId w:val="13"/>
+              </w:numPr>
+              <w:jc w:val="both"/>
+              <w:rPr>
+                <w:rFonts w:ascii="David" w:hAnsi="David" w:cs="David"/>
+                <w:sz w:val="24"/>
+                <w:szCs w:val="24"/>
+              </w:rPr>
+            </w:pPr>
+            <w:r>
+              <w:rPr>
+                <w:rFonts w:ascii="David" w:hAnsi="David" w:cs="David"/>
+                <w:sz w:val="24"/>
+                <w:szCs w:val="24"/>
+                <w:rtl/>
+              </w:rPr>
+              <w:t>שם המסך</w:t>
+            </w:r>
+          </w:p>
+          <w:p>
+            <w:pPr>
+              <w:pStyle w:val="ListParagraph"/>
+              <w:jc w:val="both"/>
+              <w:rPr>
+                <w:rFonts w:ascii="David" w:hAnsi="David" w:cs="David"/>
+                <w:sz w:val="24"/>
+                <w:szCs w:val="24"/>
+              </w:rPr>
+            </w:pPr>
+          </w:p>
+          <w:p>
+            <w:pPr>
+              <w:pStyle w:val="ListParagraph"/>
+              <w:numPr>
+                <w:ilvl w:val="0"/>
+                <w:numId w:val="13"/>
+              </w:numPr>
+              <w:jc w:val="both"/>
+              <w:rPr>
+                <w:rFonts w:ascii="David" w:hAnsi="David" w:cs="David"/>
+                <w:sz w:val="24"/>
+                <w:szCs w:val="24"/>
+              </w:rPr>
+            </w:pPr>
+            <w:r>
+              <w:rPr>
+                <w:rFonts w:ascii="David" w:hAnsi="David" w:cs="David"/>
+                <w:sz w:val="24"/>
+                <w:szCs w:val="24"/>
+                <w:rtl/>
+              </w:rPr>
+              <w:t>תפקיד המסך</w:t>
+            </w:r>
+          </w:p>
+          <w:p>
+            <w:pPr>
+              <w:jc w:val="both"/>
+              <w:rPr>
+                <w:rFonts w:ascii="David" w:hAnsi="David" w:cs="David"/>
+                <w:sz w:val="24"/>
+                <w:szCs w:val="24"/>
+              </w:rPr>
+            </w:pPr>
+          </w:p>
+          <w:p>
+            <w:pPr>
+              <w:pStyle w:val="ListParagraph"/>
+              <w:numPr>
+                <w:ilvl w:val="0"/>
+                <w:numId w:val="13"/>
+              </w:numPr>
+              <w:jc w:val="both"/>
+              <w:rPr>
+                <w:rFonts w:ascii="David" w:hAnsi="David" w:cs="David"/>
+                <w:sz w:val="24"/>
+                <w:szCs w:val="24"/>
+              </w:rPr>
+            </w:pPr>
+            <w:r>
+              <w:rPr>
+                <w:rFonts w:ascii="David" w:hAnsi="David" w:cs="David"/>
+                <w:sz w:val="24"/>
+                <w:szCs w:val="24"/>
+                <w:rtl/>
+              </w:rPr>
+              <w:t>תיאור המסך</w:t>
+            </w:r>
+          </w:p>
+          <w:p>
+            <w:pPr>
+              <w:pStyle w:val="ListParagraph"/>
+              <w:rPr>
+                <w:rFonts w:ascii="David" w:hAnsi="David" w:cs="David"/>
+                <w:sz w:val="24"/>
+                <w:szCs w:val="24"/>
+                <w:rtl/>
+              </w:rPr>
+            </w:pPr>
+          </w:p>
+          <w:p>
+            <w:pPr>
+              <w:pStyle w:val="ListParagraph"/>
+              <w:numPr>
+                <w:ilvl w:val="0"/>
+                <w:numId w:val="13"/>
+              </w:numPr>
+              <w:jc w:val="both"/>
+              <w:rPr>
+                <w:rFonts w:ascii="David" w:hAnsi="David" w:cs="David"/>
+                <w:sz w:val="24"/>
+                <w:szCs w:val="24"/>
+                <w:rtl/>
+              </w:rPr>
+            </w:pPr>
+            <w:r>
+              <w:rPr>
+                <w:rFonts w:ascii="David" w:hAnsi="David" w:cs="David"/>
+                <w:sz w:val="24"/>
+                <w:szCs w:val="24"/>
+                <w:rtl/>
+              </w:rPr>
+              <w:t>הסבר על כל פקד</w:t>
+            </w:r>
+          </w:p>
+          <w:p>
+            <w:pPr>
+              <w:jc w:val="both"/>
+              <w:rPr>
+                <w:rtl/>
+              </w:rPr>
+            </w:pPr>
+          </w:p>
+        </w:tc>
+      </w:tr>
+    </w:tbl>
     <w:p>
       <w:pPr>
         <w:spacing w:after="0"/>
         <w:jc w:val="both"/>
         <w:rPr>
-          <w:rFonts w:ascii="David" w:eastAsia="David" w:hAnsi="David" w:cs="David"/>
-          <w:color w:val="auto"/>
-          <w:sz w:val="24"/>
-          <w:szCs w:val="24"/>
           <w:rtl/>
         </w:rPr>
       </w:pPr>
@@ -9098,7 +9441,6 @@
           <w:rFonts w:eastAsia="David" w:hint="cs"/>
           <w:rtl/>
         </w:rPr>
-        <w:lastRenderedPageBreak/>
         <w:t>מסכי האפליקציה</w:t>
       </w:r>
       <w:bookmarkEnd w:id="21"/>
@@ -9108,18 +9450,31 @@
         <w:pStyle w:val="Heading3"/>
         <w:jc w:val="both"/>
         <w:rPr>
-          <w:rtl/>
-        </w:rPr>
-      </w:pPr>
-      <w:bookmarkStart w:id="22" w:name="_Toc99919273"/>
-      <w:r>
-        <w:rPr>
           <w:rFonts w:hint="cs"/>
-          <w:rtl/>
-        </w:rPr>
-        <w:t>מסך 1</w:t>
-      </w:r>
-      <w:bookmarkEnd w:id="22"/>
+        </w:rPr>
+      </w:pPr>
+      <w:r>
+        <w:rPr>
+          <w:rFonts w:hint="cs"/>
+          <w:rtl/>
+        </w:rPr>
+        <w:t xml:space="preserve">מסך הכניסה </w:t>
+      </w:r>
+      <w:r>
+        <w:rPr>
+          <w:rFonts w:hint="cs"/>
+          <w:rtl/>
+        </w:rPr>
+        <w:t xml:space="preserve">- </w:t>
+      </w:r>
+      <w:proofErr w:type="spellStart"/>
+      <w:r>
+        <w:rPr>
+          <w:rFonts w:asciiTheme="majorBidi" w:hAnsiTheme="majorBidi"/>
+        </w:rPr>
+        <w:t>LoginActivity</w:t>
+      </w:r>
+      <w:proofErr w:type="spellEnd"/>
     </w:p>
     <w:tbl>
       <w:tblPr>
@@ -9222,11 +9577,7 @@
                 </mc:Choice>
                 <mc:Fallback>
                   <w:pict>
-                    <v:shapetype w14:anchorId="3155BB7C" id="_x0000_t202" coordsize="21600,21600" o:spt="202" path="m,l,21600r21600,l21600,xe">
-                      <v:stroke joinstyle="miter"/>
-                      <v:path gradientshapeok="t" o:connecttype="rect"/>
-                    </v:shapetype>
-                    <v:shape id="Text Box 7" o:spid="_x0000_s1026" type="#_x0000_t202" style="position:absolute;left:0;text-align:left;margin-left:53.95pt;margin-top:5.3pt;width:122pt;height:217pt;z-index:251659264;visibility:visible;mso-wrap-style:square;mso-wrap-distance-left:9pt;mso-wrap-distance-top:0;mso-wrap-distance-right:9pt;mso-wrap-distance-bottom:0;mso-position-horizontal:absolute;mso-position-horizontal-relative:text;mso-position-vertical:absolute;mso-position-vertical-relative:text;v-text-anchor:top" o:gfxdata="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" fillcolor="white [3201]" strokeweight=".5pt">
+                    <v:shape w14:anchorId="3155BB7C" id="Text Box 7" o:spid="_x0000_s1027" type="#_x0000_t202" style="position:absolute;left:0;text-align:left;margin-left:53.95pt;margin-top:5.3pt;width:122pt;height:217pt;z-index:251659264;visibility:visible;mso-wrap-style:square;mso-wrap-distance-left:9pt;mso-wrap-distance-top:0;mso-wrap-distance-right:9pt;mso-wrap-distance-bottom:0;mso-position-horizontal:absolute;mso-position-horizontal-relative:text;mso-position-vertical:absolute;mso-position-vertical-relative:text;v-text-anchor:top" o:gfxdata="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" fillcolor="white [3201]" strokeweight=".5pt">
                       <v:textbox>
                         <w:txbxContent>
                           <w:p>
@@ -9420,36 +9771,2119 @@
       <w:pPr>
         <w:pStyle w:val="Heading2"/>
         <w:jc w:val="both"/>
-        <w:rPr>
-          <w:rtl/>
-        </w:rPr>
-      </w:pPr>
-      <w:bookmarkStart w:id="23" w:name="_Toc99919274"/>
+      </w:pPr>
+      <w:bookmarkStart w:id="22" w:name="_Toc99919274"/>
+    </w:p>
+    <w:p>
+      <w:pPr>
+        <w:jc w:val="both"/>
+        <w:rPr>
+          <w:rFonts w:asciiTheme="majorBidi" w:hAnsiTheme="majorBidi" w:cstheme="majorBidi"/>
+        </w:rPr>
+      </w:pPr>
+      <w:r>
+        <w:rPr>
+          <w:rFonts w:asciiTheme="majorBidi" w:hAnsiTheme="majorBidi" w:cstheme="majorBidi"/>
+          <w:rtl/>
+        </w:rPr>
+        <w:t xml:space="preserve">מסך ההרשמה - </w:t>
+      </w:r>
+      <w:proofErr w:type="spellStart"/>
+      <w:r>
+        <w:rPr>
+          <w:rFonts w:asciiTheme="majorBidi" w:hAnsiTheme="majorBidi" w:cstheme="majorBidi"/>
+        </w:rPr>
+        <w:t>RegisterActivity</w:t>
+      </w:r>
+      <w:proofErr w:type="spellEnd"/>
+    </w:p>
+    <w:tbl>
+      <w:tblPr>
+        <w:tblStyle w:val="TableGrid"/>
+        <w:bidiVisual/>
+        <w:tblW w:w="0" w:type="auto"/>
+        <w:tblLook w:val="04A0" w:firstRow="1" w:lastRow="0" w:firstColumn="1" w:lastColumn="0" w:noHBand="0" w:noVBand="1"/>
+      </w:tblPr>
+      <w:tblGrid>
+        <w:gridCol w:w="4512"/>
+        <w:gridCol w:w="4513"/>
+      </w:tblGrid>
+      <w:tr>
+        <w:trPr>
+          <w:trHeight w:val="4688"/>
+        </w:trPr>
+        <w:tc>
+          <w:tcPr>
+            <w:tcW w:w="4512" w:type="dxa"/>
+          </w:tcPr>
+          <w:p>
+            <w:pPr>
+              <w:jc w:val="both"/>
+              <w:rPr>
+                <w:rtl/>
+              </w:rPr>
+            </w:pPr>
+            <w:r>
+              <w:rPr>
+                <w:noProof/>
+                <w:rtl/>
+              </w:rPr>
+              <mc:AlternateContent>
+                <mc:Choice Requires="wps">
+                  <w:drawing>
+                    <wp:anchor distT="0" distB="0" distL="114300" distR="114300" simplePos="0" relativeHeight="251665408" behindDoc="0" locked="0" layoutInCell="1" allowOverlap="1" wp14:anchorId="7A14A8F3" wp14:editId="05A26AFE">
+                      <wp:simplePos x="0" y="0"/>
+                      <wp:positionH relativeFrom="column">
+                        <wp:posOffset>685165</wp:posOffset>
+                      </wp:positionH>
+                      <wp:positionV relativeFrom="paragraph">
+                        <wp:posOffset>67310</wp:posOffset>
+                      </wp:positionV>
+                      <wp:extent cx="1549400" cy="2755900"/>
+                      <wp:effectExtent l="0" t="0" r="12700" b="25400"/>
+                      <wp:wrapNone/>
+                      <wp:docPr id="10" name="Text Box 10"/>
+                      <wp:cNvGraphicFramePr/>
+                      <a:graphic xmlns:a="http://schemas.openxmlformats.org/drawingml/2006/main">
+                        <a:graphicData uri="http://schemas.microsoft.com/office/word/2010/wordprocessingShape">
+                          <wps:wsp>
+                            <wps:cNvSpPr txBox="1"/>
+                            <wps:spPr>
+                              <a:xfrm>
+                                <a:off x="0" y="0"/>
+                                <a:ext cx="1549400" cy="2755900"/>
+                              </a:xfrm>
+                              <a:prstGeom prst="rect">
+                                <a:avLst/>
+                              </a:prstGeom>
+                              <a:solidFill>
+                                <a:schemeClr val="lt1"/>
+                              </a:solidFill>
+                              <a:ln w="6350">
+                                <a:solidFill>
+                                  <a:prstClr val="black"/>
+                                </a:solidFill>
+                              </a:ln>
+                            </wps:spPr>
+                            <wps:txbx>
+                              <w:txbxContent>
+                                <w:p>
+                                  <w:pPr>
+                                    <w:jc w:val="center"/>
+                                    <w:rPr>
+                                      <w:rFonts w:ascii="David" w:hAnsi="David" w:cs="David"/>
+                                    </w:rPr>
+                                  </w:pPr>
+                                  <w:r>
+                                    <w:rPr>
+                                      <w:rFonts w:ascii="David" w:hAnsi="David" w:cs="David"/>
+                                      <w:rtl/>
+                                    </w:rPr>
+                                    <w:t>תמונת המסך</w:t>
+                                  </w:r>
+                                </w:p>
+                              </w:txbxContent>
+                            </wps:txbx>
+                            <wps:bodyPr rot="0" spcFirstLastPara="0" vertOverflow="overflow" horzOverflow="overflow" vert="horz" wrap="square" lIns="91440" tIns="45720" rIns="91440" bIns="45720" numCol="1" spcCol="0" rtlCol="0" fromWordArt="0" anchor="t" anchorCtr="0" forceAA="0" compatLnSpc="1">
+                              <a:prstTxWarp prst="textNoShape">
+                                <a:avLst/>
+                              </a:prstTxWarp>
+                              <a:noAutofit/>
+                            </wps:bodyPr>
+                          </wps:wsp>
+                        </a:graphicData>
+                      </a:graphic>
+                    </wp:anchor>
+                  </w:drawing>
+                </mc:Choice>
+                <mc:Fallback>
+                  <w:pict>
+                    <v:shape w14:anchorId="7A14A8F3" id="Text Box 10" o:spid="_x0000_s1028" type="#_x0000_t202" style="position:absolute;left:0;text-align:left;margin-left:53.95pt;margin-top:5.3pt;width:122pt;height:217pt;z-index:251665408;visibility:visible;mso-wrap-style:square;mso-wrap-distance-left:9pt;mso-wrap-distance-top:0;mso-wrap-distance-right:9pt;mso-wrap-distance-bottom:0;mso-position-horizontal:absolute;mso-position-horizontal-relative:text;mso-position-vertical:absolute;mso-position-vertical-relative:text;v-text-anchor:top" o:gfxdata="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" fillcolor="white [3201]" strokeweight=".5pt">
+                      <v:textbox>
+                        <w:txbxContent>
+                          <w:p>
+                            <w:pPr>
+                              <w:jc w:val="center"/>
+                              <w:rPr>
+                                <w:rFonts w:ascii="David" w:hAnsi="David" w:cs="David"/>
+                              </w:rPr>
+                            </w:pPr>
+                            <w:r>
+                              <w:rPr>
+                                <w:rFonts w:ascii="David" w:hAnsi="David" w:cs="David"/>
+                                <w:rtl/>
+                              </w:rPr>
+                              <w:t>תמונת המסך</w:t>
+                            </w:r>
+                          </w:p>
+                        </w:txbxContent>
+                      </v:textbox>
+                    </v:shape>
+                  </w:pict>
+                </mc:Fallback>
+              </mc:AlternateContent>
+            </w:r>
+          </w:p>
+          <w:p>
+            <w:pPr>
+              <w:jc w:val="both"/>
+              <w:rPr>
+                <w:rtl/>
+              </w:rPr>
+            </w:pPr>
+          </w:p>
+        </w:tc>
+        <w:tc>
+          <w:tcPr>
+            <w:tcW w:w="4513" w:type="dxa"/>
+          </w:tcPr>
+          <w:p>
+            <w:pPr>
+              <w:jc w:val="both"/>
+            </w:pPr>
+          </w:p>
+          <w:p>
+            <w:pPr>
+              <w:pStyle w:val="ListParagraph"/>
+              <w:jc w:val="both"/>
+            </w:pPr>
+          </w:p>
+          <w:p>
+            <w:pPr>
+              <w:pStyle w:val="ListParagraph"/>
+              <w:numPr>
+                <w:ilvl w:val="0"/>
+                <w:numId w:val="13"/>
+              </w:numPr>
+              <w:jc w:val="both"/>
+              <w:rPr>
+                <w:rFonts w:ascii="David" w:hAnsi="David" w:cs="David"/>
+                <w:sz w:val="24"/>
+                <w:szCs w:val="24"/>
+              </w:rPr>
+            </w:pPr>
+            <w:r>
+              <w:rPr>
+                <w:rFonts w:ascii="David" w:hAnsi="David" w:cs="David"/>
+                <w:sz w:val="24"/>
+                <w:szCs w:val="24"/>
+                <w:rtl/>
+              </w:rPr>
+              <w:t>שם המסך</w:t>
+            </w:r>
+          </w:p>
+          <w:p>
+            <w:pPr>
+              <w:pStyle w:val="ListParagraph"/>
+              <w:jc w:val="both"/>
+              <w:rPr>
+                <w:rFonts w:ascii="David" w:hAnsi="David" w:cs="David"/>
+                <w:sz w:val="24"/>
+                <w:szCs w:val="24"/>
+              </w:rPr>
+            </w:pPr>
+          </w:p>
+          <w:p>
+            <w:pPr>
+              <w:pStyle w:val="ListParagraph"/>
+              <w:numPr>
+                <w:ilvl w:val="0"/>
+                <w:numId w:val="13"/>
+              </w:numPr>
+              <w:jc w:val="both"/>
+              <w:rPr>
+                <w:rFonts w:ascii="David" w:hAnsi="David" w:cs="David"/>
+                <w:sz w:val="24"/>
+                <w:szCs w:val="24"/>
+              </w:rPr>
+            </w:pPr>
+            <w:r>
+              <w:rPr>
+                <w:rFonts w:ascii="David" w:hAnsi="David" w:cs="David"/>
+                <w:sz w:val="24"/>
+                <w:szCs w:val="24"/>
+                <w:rtl/>
+              </w:rPr>
+              <w:t>תפקיד המסך</w:t>
+            </w:r>
+          </w:p>
+          <w:p>
+            <w:pPr>
+              <w:jc w:val="both"/>
+              <w:rPr>
+                <w:rFonts w:ascii="David" w:hAnsi="David" w:cs="David"/>
+                <w:sz w:val="24"/>
+                <w:szCs w:val="24"/>
+              </w:rPr>
+            </w:pPr>
+          </w:p>
+          <w:p>
+            <w:pPr>
+              <w:pStyle w:val="ListParagraph"/>
+              <w:numPr>
+                <w:ilvl w:val="0"/>
+                <w:numId w:val="13"/>
+              </w:numPr>
+              <w:jc w:val="both"/>
+              <w:rPr>
+                <w:rFonts w:ascii="David" w:hAnsi="David" w:cs="David"/>
+                <w:sz w:val="24"/>
+                <w:szCs w:val="24"/>
+              </w:rPr>
+            </w:pPr>
+            <w:r>
+              <w:rPr>
+                <w:rFonts w:ascii="David" w:hAnsi="David" w:cs="David"/>
+                <w:sz w:val="24"/>
+                <w:szCs w:val="24"/>
+                <w:rtl/>
+              </w:rPr>
+              <w:t>תיאור המסך</w:t>
+            </w:r>
+          </w:p>
+          <w:p>
+            <w:pPr>
+              <w:pStyle w:val="ListParagraph"/>
+              <w:rPr>
+                <w:rFonts w:ascii="David" w:hAnsi="David" w:cs="David"/>
+                <w:sz w:val="24"/>
+                <w:szCs w:val="24"/>
+                <w:rtl/>
+              </w:rPr>
+            </w:pPr>
+          </w:p>
+          <w:p>
+            <w:pPr>
+              <w:pStyle w:val="ListParagraph"/>
+              <w:numPr>
+                <w:ilvl w:val="0"/>
+                <w:numId w:val="13"/>
+              </w:numPr>
+              <w:jc w:val="both"/>
+              <w:rPr>
+                <w:rFonts w:ascii="David" w:hAnsi="David" w:cs="David"/>
+                <w:sz w:val="24"/>
+                <w:szCs w:val="24"/>
+                <w:rtl/>
+              </w:rPr>
+            </w:pPr>
+            <w:r>
+              <w:rPr>
+                <w:rFonts w:ascii="David" w:hAnsi="David" w:cs="David"/>
+                <w:sz w:val="24"/>
+                <w:szCs w:val="24"/>
+                <w:rtl/>
+              </w:rPr>
+              <w:t>הסבר על כל פקד</w:t>
+            </w:r>
+          </w:p>
+          <w:p>
+            <w:pPr>
+              <w:jc w:val="both"/>
+              <w:rPr>
+                <w:rtl/>
+              </w:rPr>
+            </w:pPr>
+          </w:p>
+        </w:tc>
+      </w:tr>
+    </w:tbl>
+    <w:p>
+      <w:pPr>
+        <w:jc w:val="left"/>
+        <w:rPr>
+          <w:rFonts w:asciiTheme="majorBidi" w:hAnsiTheme="majorBidi" w:cstheme="majorBidi"/>
+          <w:rtl/>
+        </w:rPr>
+      </w:pPr>
+    </w:p>
+    <w:p>
+      <w:pPr>
+        <w:bidi w:val="0"/>
+        <w:jc w:val="left"/>
+        <w:rPr>
+          <w:rFonts w:asciiTheme="majorBidi" w:hAnsiTheme="majorBidi" w:cstheme="majorBidi"/>
+          <w:rtl/>
+        </w:rPr>
+      </w:pPr>
+      <w:r>
+        <w:rPr>
+          <w:rFonts w:asciiTheme="majorBidi" w:hAnsiTheme="majorBidi" w:cstheme="majorBidi"/>
+          <w:rtl/>
+        </w:rPr>
+        <w:br w:type="page"/>
+      </w:r>
+    </w:p>
+    <w:p>
+      <w:pPr>
+        <w:jc w:val="left"/>
+        <w:rPr>
+          <w:rFonts w:asciiTheme="majorBidi" w:hAnsiTheme="majorBidi" w:cstheme="majorBidi"/>
+        </w:rPr>
+      </w:pPr>
+      <w:r>
+        <w:rPr>
+          <w:rFonts w:asciiTheme="majorBidi" w:hAnsiTheme="majorBidi" w:cstheme="majorBidi" w:hint="cs"/>
+          <w:rtl/>
+        </w:rPr>
+        <w:lastRenderedPageBreak/>
+        <w:t xml:space="preserve">המסך הראשי </w:t>
+      </w:r>
+      <w:r>
+        <w:rPr>
+          <w:rFonts w:asciiTheme="majorBidi" w:hAnsiTheme="majorBidi" w:cstheme="majorBidi"/>
+          <w:rtl/>
+        </w:rPr>
+        <w:t>–</w:t>
+      </w:r>
+      <w:r>
+        <w:rPr>
+          <w:rFonts w:asciiTheme="majorBidi" w:hAnsiTheme="majorBidi" w:cstheme="majorBidi" w:hint="cs"/>
+          <w:rtl/>
+        </w:rPr>
+        <w:t xml:space="preserve"> </w:t>
+      </w:r>
+      <w:proofErr w:type="spellStart"/>
+      <w:r>
+        <w:rPr>
+          <w:rFonts w:asciiTheme="majorBidi" w:hAnsiTheme="majorBidi" w:cstheme="majorBidi"/>
+        </w:rPr>
+        <w:t>MainActivity</w:t>
+      </w:r>
+      <w:proofErr w:type="spellEnd"/>
+    </w:p>
+    <w:tbl>
+      <w:tblPr>
+        <w:tblStyle w:val="TableGrid"/>
+        <w:bidiVisual/>
+        <w:tblW w:w="0" w:type="auto"/>
+        <w:tblLook w:val="04A0" w:firstRow="1" w:lastRow="0" w:firstColumn="1" w:lastColumn="0" w:noHBand="0" w:noVBand="1"/>
+      </w:tblPr>
+      <w:tblGrid>
+        <w:gridCol w:w="4512"/>
+        <w:gridCol w:w="4513"/>
+      </w:tblGrid>
+      <w:tr>
+        <w:trPr>
+          <w:trHeight w:val="4688"/>
+        </w:trPr>
+        <w:tc>
+          <w:tcPr>
+            <w:tcW w:w="4512" w:type="dxa"/>
+          </w:tcPr>
+          <w:p>
+            <w:pPr>
+              <w:jc w:val="both"/>
+              <w:rPr>
+                <w:rtl/>
+              </w:rPr>
+            </w:pPr>
+            <w:r>
+              <w:rPr>
+                <w:noProof/>
+                <w:rtl/>
+              </w:rPr>
+              <mc:AlternateContent>
+                <mc:Choice Requires="wps">
+                  <w:drawing>
+                    <wp:anchor distT="0" distB="0" distL="114300" distR="114300" simplePos="0" relativeHeight="251667456" behindDoc="0" locked="0" layoutInCell="1" allowOverlap="1" wp14:anchorId="13574752" wp14:editId="1657D6BB">
+                      <wp:simplePos x="0" y="0"/>
+                      <wp:positionH relativeFrom="column">
+                        <wp:posOffset>685165</wp:posOffset>
+                      </wp:positionH>
+                      <wp:positionV relativeFrom="paragraph">
+                        <wp:posOffset>67310</wp:posOffset>
+                      </wp:positionV>
+                      <wp:extent cx="1549400" cy="2755900"/>
+                      <wp:effectExtent l="0" t="0" r="12700" b="25400"/>
+                      <wp:wrapNone/>
+                      <wp:docPr id="11" name="Text Box 11"/>
+                      <wp:cNvGraphicFramePr/>
+                      <a:graphic xmlns:a="http://schemas.openxmlformats.org/drawingml/2006/main">
+                        <a:graphicData uri="http://schemas.microsoft.com/office/word/2010/wordprocessingShape">
+                          <wps:wsp>
+                            <wps:cNvSpPr txBox="1"/>
+                            <wps:spPr>
+                              <a:xfrm>
+                                <a:off x="0" y="0"/>
+                                <a:ext cx="1549400" cy="2755900"/>
+                              </a:xfrm>
+                              <a:prstGeom prst="rect">
+                                <a:avLst/>
+                              </a:prstGeom>
+                              <a:solidFill>
+                                <a:schemeClr val="lt1"/>
+                              </a:solidFill>
+                              <a:ln w="6350">
+                                <a:solidFill>
+                                  <a:prstClr val="black"/>
+                                </a:solidFill>
+                              </a:ln>
+                            </wps:spPr>
+                            <wps:txbx>
+                              <w:txbxContent>
+                                <w:p>
+                                  <w:pPr>
+                                    <w:jc w:val="center"/>
+                                    <w:rPr>
+                                      <w:rFonts w:ascii="David" w:hAnsi="David" w:cs="David"/>
+                                    </w:rPr>
+                                  </w:pPr>
+                                  <w:r>
+                                    <w:rPr>
+                                      <w:rFonts w:ascii="David" w:hAnsi="David" w:cs="David"/>
+                                      <w:rtl/>
+                                    </w:rPr>
+                                    <w:t>תמונת המסך</w:t>
+                                  </w:r>
+                                </w:p>
+                              </w:txbxContent>
+                            </wps:txbx>
+                            <wps:bodyPr rot="0" spcFirstLastPara="0" vertOverflow="overflow" horzOverflow="overflow" vert="horz" wrap="square" lIns="91440" tIns="45720" rIns="91440" bIns="45720" numCol="1" spcCol="0" rtlCol="0" fromWordArt="0" anchor="t" anchorCtr="0" forceAA="0" compatLnSpc="1">
+                              <a:prstTxWarp prst="textNoShape">
+                                <a:avLst/>
+                              </a:prstTxWarp>
+                              <a:noAutofit/>
+                            </wps:bodyPr>
+                          </wps:wsp>
+                        </a:graphicData>
+                      </a:graphic>
+                    </wp:anchor>
+                  </w:drawing>
+                </mc:Choice>
+                <mc:Fallback>
+                  <w:pict>
+                    <v:shape w14:anchorId="13574752" id="Text Box 11" o:spid="_x0000_s1029" type="#_x0000_t202" style="position:absolute;left:0;text-align:left;margin-left:53.95pt;margin-top:5.3pt;width:122pt;height:217pt;z-index:251667456;visibility:visible;mso-wrap-style:square;mso-wrap-distance-left:9pt;mso-wrap-distance-top:0;mso-wrap-distance-right:9pt;mso-wrap-distance-bottom:0;mso-position-horizontal:absolute;mso-position-horizontal-relative:text;mso-position-vertical:absolute;mso-position-vertical-relative:text;v-text-anchor:top" o:gfxdata="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" fillcolor="white [3201]" strokeweight=".5pt">
+                      <v:textbox>
+                        <w:txbxContent>
+                          <w:p>
+                            <w:pPr>
+                              <w:jc w:val="center"/>
+                              <w:rPr>
+                                <w:rFonts w:ascii="David" w:hAnsi="David" w:cs="David"/>
+                              </w:rPr>
+                            </w:pPr>
+                            <w:r>
+                              <w:rPr>
+                                <w:rFonts w:ascii="David" w:hAnsi="David" w:cs="David"/>
+                                <w:rtl/>
+                              </w:rPr>
+                              <w:t>תמונת המסך</w:t>
+                            </w:r>
+                          </w:p>
+                        </w:txbxContent>
+                      </v:textbox>
+                    </v:shape>
+                  </w:pict>
+                </mc:Fallback>
+              </mc:AlternateContent>
+            </w:r>
+          </w:p>
+          <w:p>
+            <w:pPr>
+              <w:jc w:val="both"/>
+              <w:rPr>
+                <w:rtl/>
+              </w:rPr>
+            </w:pPr>
+          </w:p>
+        </w:tc>
+        <w:tc>
+          <w:tcPr>
+            <w:tcW w:w="4513" w:type="dxa"/>
+          </w:tcPr>
+          <w:p>
+            <w:pPr>
+              <w:jc w:val="both"/>
+            </w:pPr>
+          </w:p>
+          <w:p>
+            <w:pPr>
+              <w:pStyle w:val="ListParagraph"/>
+              <w:jc w:val="both"/>
+            </w:pPr>
+          </w:p>
+          <w:p>
+            <w:pPr>
+              <w:pStyle w:val="ListParagraph"/>
+              <w:numPr>
+                <w:ilvl w:val="0"/>
+                <w:numId w:val="13"/>
+              </w:numPr>
+              <w:jc w:val="both"/>
+              <w:rPr>
+                <w:rFonts w:ascii="David" w:hAnsi="David" w:cs="David"/>
+                <w:sz w:val="24"/>
+                <w:szCs w:val="24"/>
+              </w:rPr>
+            </w:pPr>
+            <w:r>
+              <w:rPr>
+                <w:rFonts w:ascii="David" w:hAnsi="David" w:cs="David"/>
+                <w:sz w:val="24"/>
+                <w:szCs w:val="24"/>
+                <w:rtl/>
+              </w:rPr>
+              <w:t>שם המסך</w:t>
+            </w:r>
+          </w:p>
+          <w:p>
+            <w:pPr>
+              <w:pStyle w:val="ListParagraph"/>
+              <w:jc w:val="both"/>
+              <w:rPr>
+                <w:rFonts w:ascii="David" w:hAnsi="David" w:cs="David"/>
+                <w:sz w:val="24"/>
+                <w:szCs w:val="24"/>
+              </w:rPr>
+            </w:pPr>
+          </w:p>
+          <w:p>
+            <w:pPr>
+              <w:pStyle w:val="ListParagraph"/>
+              <w:numPr>
+                <w:ilvl w:val="0"/>
+                <w:numId w:val="13"/>
+              </w:numPr>
+              <w:jc w:val="both"/>
+              <w:rPr>
+                <w:rFonts w:ascii="David" w:hAnsi="David" w:cs="David"/>
+                <w:sz w:val="24"/>
+                <w:szCs w:val="24"/>
+              </w:rPr>
+            </w:pPr>
+            <w:r>
+              <w:rPr>
+                <w:rFonts w:ascii="David" w:hAnsi="David" w:cs="David"/>
+                <w:sz w:val="24"/>
+                <w:szCs w:val="24"/>
+                <w:rtl/>
+              </w:rPr>
+              <w:t>תפקיד המסך</w:t>
+            </w:r>
+          </w:p>
+          <w:p>
+            <w:pPr>
+              <w:jc w:val="both"/>
+              <w:rPr>
+                <w:rFonts w:ascii="David" w:hAnsi="David" w:cs="David"/>
+                <w:sz w:val="24"/>
+                <w:szCs w:val="24"/>
+              </w:rPr>
+            </w:pPr>
+          </w:p>
+          <w:p>
+            <w:pPr>
+              <w:pStyle w:val="ListParagraph"/>
+              <w:numPr>
+                <w:ilvl w:val="0"/>
+                <w:numId w:val="13"/>
+              </w:numPr>
+              <w:jc w:val="both"/>
+              <w:rPr>
+                <w:rFonts w:ascii="David" w:hAnsi="David" w:cs="David"/>
+                <w:sz w:val="24"/>
+                <w:szCs w:val="24"/>
+              </w:rPr>
+            </w:pPr>
+            <w:r>
+              <w:rPr>
+                <w:rFonts w:ascii="David" w:hAnsi="David" w:cs="David"/>
+                <w:sz w:val="24"/>
+                <w:szCs w:val="24"/>
+                <w:rtl/>
+              </w:rPr>
+              <w:t>תיאור המסך</w:t>
+            </w:r>
+          </w:p>
+          <w:p>
+            <w:pPr>
+              <w:pStyle w:val="ListParagraph"/>
+              <w:rPr>
+                <w:rFonts w:ascii="David" w:hAnsi="David" w:cs="David"/>
+                <w:sz w:val="24"/>
+                <w:szCs w:val="24"/>
+                <w:rtl/>
+              </w:rPr>
+            </w:pPr>
+          </w:p>
+          <w:p>
+            <w:pPr>
+              <w:pStyle w:val="ListParagraph"/>
+              <w:numPr>
+                <w:ilvl w:val="0"/>
+                <w:numId w:val="13"/>
+              </w:numPr>
+              <w:jc w:val="both"/>
+              <w:rPr>
+                <w:rFonts w:ascii="David" w:hAnsi="David" w:cs="David"/>
+                <w:sz w:val="24"/>
+                <w:szCs w:val="24"/>
+                <w:rtl/>
+              </w:rPr>
+            </w:pPr>
+            <w:r>
+              <w:rPr>
+                <w:rFonts w:ascii="David" w:hAnsi="David" w:cs="David"/>
+                <w:sz w:val="24"/>
+                <w:szCs w:val="24"/>
+                <w:rtl/>
+              </w:rPr>
+              <w:t>הסבר על כל פקד</w:t>
+            </w:r>
+          </w:p>
+          <w:p>
+            <w:pPr>
+              <w:jc w:val="both"/>
+              <w:rPr>
+                <w:rtl/>
+              </w:rPr>
+            </w:pPr>
+          </w:p>
+        </w:tc>
+      </w:tr>
+    </w:tbl>
+    <w:p>
+      <w:pPr>
+        <w:jc w:val="left"/>
+        <w:rPr>
+          <w:rFonts w:asciiTheme="majorBidi" w:hAnsiTheme="majorBidi" w:cstheme="majorBidi"/>
+        </w:rPr>
+      </w:pPr>
+    </w:p>
+    <w:p>
+      <w:pPr>
+        <w:jc w:val="left"/>
+        <w:rPr>
+          <w:rFonts w:asciiTheme="majorBidi" w:hAnsiTheme="majorBidi" w:cstheme="majorBidi"/>
+        </w:rPr>
+      </w:pPr>
+      <w:r>
+        <w:rPr>
+          <w:rFonts w:asciiTheme="majorBidi" w:hAnsiTheme="majorBidi" w:cstheme="majorBidi" w:hint="cs"/>
+          <w:rtl/>
+        </w:rPr>
+        <w:t xml:space="preserve">מסך פרופיל המשתמש </w:t>
+      </w:r>
+      <w:r>
+        <w:rPr>
+          <w:rFonts w:asciiTheme="majorBidi" w:hAnsiTheme="majorBidi" w:cstheme="majorBidi"/>
+          <w:rtl/>
+        </w:rPr>
+        <w:t>–</w:t>
+      </w:r>
+      <w:r>
+        <w:rPr>
+          <w:rFonts w:asciiTheme="majorBidi" w:hAnsiTheme="majorBidi" w:cstheme="majorBidi" w:hint="cs"/>
+          <w:rtl/>
+        </w:rPr>
+        <w:t xml:space="preserve"> </w:t>
+      </w:r>
+      <w:proofErr w:type="spellStart"/>
+      <w:r>
+        <w:rPr>
+          <w:rFonts w:asciiTheme="majorBidi" w:hAnsiTheme="majorBidi" w:cstheme="majorBidi"/>
+        </w:rPr>
+        <w:t>ProfileActivity</w:t>
+      </w:r>
+      <w:proofErr w:type="spellEnd"/>
+    </w:p>
+    <w:tbl>
+      <w:tblPr>
+        <w:tblStyle w:val="TableGrid"/>
+        <w:bidiVisual/>
+        <w:tblW w:w="0" w:type="auto"/>
+        <w:tblLook w:val="04A0" w:firstRow="1" w:lastRow="0" w:firstColumn="1" w:lastColumn="0" w:noHBand="0" w:noVBand="1"/>
+      </w:tblPr>
+      <w:tblGrid>
+        <w:gridCol w:w="4512"/>
+        <w:gridCol w:w="4513"/>
+      </w:tblGrid>
+      <w:tr>
+        <w:trPr>
+          <w:trHeight w:val="4688"/>
+        </w:trPr>
+        <w:tc>
+          <w:tcPr>
+            <w:tcW w:w="4512" w:type="dxa"/>
+          </w:tcPr>
+          <w:p>
+            <w:pPr>
+              <w:jc w:val="both"/>
+              <w:rPr>
+                <w:rtl/>
+              </w:rPr>
+            </w:pPr>
+            <w:r>
+              <w:rPr>
+                <w:noProof/>
+                <w:rtl/>
+              </w:rPr>
+              <mc:AlternateContent>
+                <mc:Choice Requires="wps">
+                  <w:drawing>
+                    <wp:anchor distT="0" distB="0" distL="114300" distR="114300" simplePos="0" relativeHeight="251669504" behindDoc="0" locked="0" layoutInCell="1" allowOverlap="1" wp14:anchorId="189E73EE" wp14:editId="11D23FC4">
+                      <wp:simplePos x="0" y="0"/>
+                      <wp:positionH relativeFrom="column">
+                        <wp:posOffset>685165</wp:posOffset>
+                      </wp:positionH>
+                      <wp:positionV relativeFrom="paragraph">
+                        <wp:posOffset>67310</wp:posOffset>
+                      </wp:positionV>
+                      <wp:extent cx="1549400" cy="2755900"/>
+                      <wp:effectExtent l="0" t="0" r="12700" b="25400"/>
+                      <wp:wrapNone/>
+                      <wp:docPr id="13" name="Text Box 13"/>
+                      <wp:cNvGraphicFramePr/>
+                      <a:graphic xmlns:a="http://schemas.openxmlformats.org/drawingml/2006/main">
+                        <a:graphicData uri="http://schemas.microsoft.com/office/word/2010/wordprocessingShape">
+                          <wps:wsp>
+                            <wps:cNvSpPr txBox="1"/>
+                            <wps:spPr>
+                              <a:xfrm>
+                                <a:off x="0" y="0"/>
+                                <a:ext cx="1549400" cy="2755900"/>
+                              </a:xfrm>
+                              <a:prstGeom prst="rect">
+                                <a:avLst/>
+                              </a:prstGeom>
+                              <a:solidFill>
+                                <a:schemeClr val="lt1"/>
+                              </a:solidFill>
+                              <a:ln w="6350">
+                                <a:solidFill>
+                                  <a:prstClr val="black"/>
+                                </a:solidFill>
+                              </a:ln>
+                            </wps:spPr>
+                            <wps:txbx>
+                              <w:txbxContent>
+                                <w:p>
+                                  <w:pPr>
+                                    <w:jc w:val="center"/>
+                                    <w:rPr>
+                                      <w:rFonts w:ascii="David" w:hAnsi="David" w:cs="David"/>
+                                    </w:rPr>
+                                  </w:pPr>
+                                  <w:r>
+                                    <w:rPr>
+                                      <w:rFonts w:ascii="David" w:hAnsi="David" w:cs="David"/>
+                                      <w:rtl/>
+                                    </w:rPr>
+                                    <w:t>תמונת המסך</w:t>
+                                  </w:r>
+                                </w:p>
+                              </w:txbxContent>
+                            </wps:txbx>
+                            <wps:bodyPr rot="0" spcFirstLastPara="0" vertOverflow="overflow" horzOverflow="overflow" vert="horz" wrap="square" lIns="91440" tIns="45720" rIns="91440" bIns="45720" numCol="1" spcCol="0" rtlCol="0" fromWordArt="0" anchor="t" anchorCtr="0" forceAA="0" compatLnSpc="1">
+                              <a:prstTxWarp prst="textNoShape">
+                                <a:avLst/>
+                              </a:prstTxWarp>
+                              <a:noAutofit/>
+                            </wps:bodyPr>
+                          </wps:wsp>
+                        </a:graphicData>
+                      </a:graphic>
+                    </wp:anchor>
+                  </w:drawing>
+                </mc:Choice>
+                <mc:Fallback>
+                  <w:pict>
+                    <v:shape w14:anchorId="189E73EE" id="Text Box 13" o:spid="_x0000_s1030" type="#_x0000_t202" style="position:absolute;left:0;text-align:left;margin-left:53.95pt;margin-top:5.3pt;width:122pt;height:217pt;z-index:251669504;visibility:visible;mso-wrap-style:square;mso-wrap-distance-left:9pt;mso-wrap-distance-top:0;mso-wrap-distance-right:9pt;mso-wrap-distance-bottom:0;mso-position-horizontal:absolute;mso-position-horizontal-relative:text;mso-position-vertical:absolute;mso-position-vertical-relative:text;v-text-anchor:top" o:gfxdata="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" fillcolor="white [3201]" strokeweight=".5pt">
+                      <v:textbox>
+                        <w:txbxContent>
+                          <w:p>
+                            <w:pPr>
+                              <w:jc w:val="center"/>
+                              <w:rPr>
+                                <w:rFonts w:ascii="David" w:hAnsi="David" w:cs="David"/>
+                              </w:rPr>
+                            </w:pPr>
+                            <w:r>
+                              <w:rPr>
+                                <w:rFonts w:ascii="David" w:hAnsi="David" w:cs="David"/>
+                                <w:rtl/>
+                              </w:rPr>
+                              <w:t>תמונת המסך</w:t>
+                            </w:r>
+                          </w:p>
+                        </w:txbxContent>
+                      </v:textbox>
+                    </v:shape>
+                  </w:pict>
+                </mc:Fallback>
+              </mc:AlternateContent>
+            </w:r>
+          </w:p>
+          <w:p>
+            <w:pPr>
+              <w:jc w:val="both"/>
+              <w:rPr>
+                <w:rtl/>
+              </w:rPr>
+            </w:pPr>
+          </w:p>
+        </w:tc>
+        <w:tc>
+          <w:tcPr>
+            <w:tcW w:w="4513" w:type="dxa"/>
+          </w:tcPr>
+          <w:p>
+            <w:pPr>
+              <w:jc w:val="both"/>
+            </w:pPr>
+          </w:p>
+          <w:p>
+            <w:pPr>
+              <w:pStyle w:val="ListParagraph"/>
+              <w:jc w:val="both"/>
+            </w:pPr>
+          </w:p>
+          <w:p>
+            <w:pPr>
+              <w:pStyle w:val="ListParagraph"/>
+              <w:numPr>
+                <w:ilvl w:val="0"/>
+                <w:numId w:val="13"/>
+              </w:numPr>
+              <w:jc w:val="both"/>
+              <w:rPr>
+                <w:rFonts w:ascii="David" w:hAnsi="David" w:cs="David"/>
+                <w:sz w:val="24"/>
+                <w:szCs w:val="24"/>
+              </w:rPr>
+            </w:pPr>
+            <w:r>
+              <w:rPr>
+                <w:rFonts w:ascii="David" w:hAnsi="David" w:cs="David"/>
+                <w:sz w:val="24"/>
+                <w:szCs w:val="24"/>
+                <w:rtl/>
+              </w:rPr>
+              <w:t>שם המסך</w:t>
+            </w:r>
+          </w:p>
+          <w:p>
+            <w:pPr>
+              <w:pStyle w:val="ListParagraph"/>
+              <w:jc w:val="both"/>
+              <w:rPr>
+                <w:rFonts w:ascii="David" w:hAnsi="David" w:cs="David"/>
+                <w:sz w:val="24"/>
+                <w:szCs w:val="24"/>
+              </w:rPr>
+            </w:pPr>
+          </w:p>
+          <w:p>
+            <w:pPr>
+              <w:pStyle w:val="ListParagraph"/>
+              <w:numPr>
+                <w:ilvl w:val="0"/>
+                <w:numId w:val="13"/>
+              </w:numPr>
+              <w:jc w:val="both"/>
+              <w:rPr>
+                <w:rFonts w:ascii="David" w:hAnsi="David" w:cs="David"/>
+                <w:sz w:val="24"/>
+                <w:szCs w:val="24"/>
+              </w:rPr>
+            </w:pPr>
+            <w:r>
+              <w:rPr>
+                <w:rFonts w:ascii="David" w:hAnsi="David" w:cs="David"/>
+                <w:sz w:val="24"/>
+                <w:szCs w:val="24"/>
+                <w:rtl/>
+              </w:rPr>
+              <w:t>תפקיד המסך</w:t>
+            </w:r>
+          </w:p>
+          <w:p>
+            <w:pPr>
+              <w:jc w:val="both"/>
+              <w:rPr>
+                <w:rFonts w:ascii="David" w:hAnsi="David" w:cs="David"/>
+                <w:sz w:val="24"/>
+                <w:szCs w:val="24"/>
+              </w:rPr>
+            </w:pPr>
+          </w:p>
+          <w:p>
+            <w:pPr>
+              <w:pStyle w:val="ListParagraph"/>
+              <w:numPr>
+                <w:ilvl w:val="0"/>
+                <w:numId w:val="13"/>
+              </w:numPr>
+              <w:jc w:val="both"/>
+              <w:rPr>
+                <w:rFonts w:ascii="David" w:hAnsi="David" w:cs="David"/>
+                <w:sz w:val="24"/>
+                <w:szCs w:val="24"/>
+              </w:rPr>
+            </w:pPr>
+            <w:r>
+              <w:rPr>
+                <w:rFonts w:ascii="David" w:hAnsi="David" w:cs="David"/>
+                <w:sz w:val="24"/>
+                <w:szCs w:val="24"/>
+                <w:rtl/>
+              </w:rPr>
+              <w:t>תיאור המסך</w:t>
+            </w:r>
+          </w:p>
+          <w:p>
+            <w:pPr>
+              <w:pStyle w:val="ListParagraph"/>
+              <w:rPr>
+                <w:rFonts w:ascii="David" w:hAnsi="David" w:cs="David"/>
+                <w:sz w:val="24"/>
+                <w:szCs w:val="24"/>
+                <w:rtl/>
+              </w:rPr>
+            </w:pPr>
+          </w:p>
+          <w:p>
+            <w:pPr>
+              <w:pStyle w:val="ListParagraph"/>
+              <w:numPr>
+                <w:ilvl w:val="0"/>
+                <w:numId w:val="13"/>
+              </w:numPr>
+              <w:jc w:val="both"/>
+              <w:rPr>
+                <w:rFonts w:ascii="David" w:hAnsi="David" w:cs="David"/>
+                <w:sz w:val="24"/>
+                <w:szCs w:val="24"/>
+                <w:rtl/>
+              </w:rPr>
+            </w:pPr>
+            <w:r>
+              <w:rPr>
+                <w:rFonts w:ascii="David" w:hAnsi="David" w:cs="David"/>
+                <w:sz w:val="24"/>
+                <w:szCs w:val="24"/>
+                <w:rtl/>
+              </w:rPr>
+              <w:t>הסבר על כל פקד</w:t>
+            </w:r>
+          </w:p>
+          <w:p>
+            <w:pPr>
+              <w:jc w:val="both"/>
+              <w:rPr>
+                <w:rtl/>
+              </w:rPr>
+            </w:pPr>
+          </w:p>
+        </w:tc>
+      </w:tr>
+    </w:tbl>
+    <w:p>
+      <w:pPr>
+        <w:jc w:val="left"/>
+        <w:rPr>
+          <w:rFonts w:asciiTheme="majorBidi" w:hAnsiTheme="majorBidi" w:cstheme="majorBidi"/>
+          <w:rtl/>
+        </w:rPr>
+      </w:pPr>
+    </w:p>
+    <w:p>
+      <w:pPr>
+        <w:bidi w:val="0"/>
+        <w:jc w:val="left"/>
+        <w:rPr>
+          <w:rFonts w:asciiTheme="majorBidi" w:hAnsiTheme="majorBidi" w:cstheme="majorBidi"/>
+          <w:rtl/>
+        </w:rPr>
+      </w:pPr>
+      <w:r>
+        <w:rPr>
+          <w:rFonts w:asciiTheme="majorBidi" w:hAnsiTheme="majorBidi" w:cstheme="majorBidi"/>
+          <w:rtl/>
+        </w:rPr>
+        <w:br w:type="page"/>
+      </w:r>
+    </w:p>
+    <w:p>
+      <w:pPr>
+        <w:jc w:val="left"/>
+        <w:rPr>
+          <w:rFonts w:asciiTheme="majorBidi" w:hAnsiTheme="majorBidi" w:cstheme="majorBidi"/>
+        </w:rPr>
+      </w:pPr>
+      <w:r>
+        <w:rPr>
+          <w:rFonts w:asciiTheme="majorBidi" w:hAnsiTheme="majorBidi" w:cstheme="majorBidi" w:hint="cs"/>
+          <w:rtl/>
+        </w:rPr>
+        <w:lastRenderedPageBreak/>
+        <w:t xml:space="preserve">מסך לוח התוצאות </w:t>
+      </w:r>
+      <w:r>
+        <w:rPr>
+          <w:rFonts w:asciiTheme="majorBidi" w:hAnsiTheme="majorBidi" w:cstheme="majorBidi"/>
+          <w:rtl/>
+        </w:rPr>
+        <w:t>–</w:t>
+      </w:r>
+      <w:r>
+        <w:rPr>
+          <w:rFonts w:asciiTheme="majorBidi" w:hAnsiTheme="majorBidi" w:cstheme="majorBidi" w:hint="cs"/>
+          <w:rtl/>
+        </w:rPr>
+        <w:t xml:space="preserve"> </w:t>
+      </w:r>
+      <w:proofErr w:type="spellStart"/>
+      <w:r>
+        <w:rPr>
+          <w:rFonts w:asciiTheme="majorBidi" w:hAnsiTheme="majorBidi" w:cstheme="majorBidi"/>
+        </w:rPr>
+        <w:t>LeaderboardActivity</w:t>
+      </w:r>
+      <w:proofErr w:type="spellEnd"/>
+    </w:p>
+    <w:tbl>
+      <w:tblPr>
+        <w:tblStyle w:val="TableGrid"/>
+        <w:bidiVisual/>
+        <w:tblW w:w="0" w:type="auto"/>
+        <w:tblLook w:val="04A0" w:firstRow="1" w:lastRow="0" w:firstColumn="1" w:lastColumn="0" w:noHBand="0" w:noVBand="1"/>
+      </w:tblPr>
+      <w:tblGrid>
+        <w:gridCol w:w="4512"/>
+        <w:gridCol w:w="4513"/>
+      </w:tblGrid>
+      <w:tr>
+        <w:trPr>
+          <w:trHeight w:val="4688"/>
+        </w:trPr>
+        <w:tc>
+          <w:tcPr>
+            <w:tcW w:w="4512" w:type="dxa"/>
+          </w:tcPr>
+          <w:p>
+            <w:pPr>
+              <w:jc w:val="both"/>
+              <w:rPr>
+                <w:rtl/>
+              </w:rPr>
+            </w:pPr>
+            <w:r>
+              <w:rPr>
+                <w:noProof/>
+                <w:rtl/>
+              </w:rPr>
+              <mc:AlternateContent>
+                <mc:Choice Requires="wps">
+                  <w:drawing>
+                    <wp:anchor distT="0" distB="0" distL="114300" distR="114300" simplePos="0" relativeHeight="251671552" behindDoc="0" locked="0" layoutInCell="1" allowOverlap="1" wp14:anchorId="03A25C50" wp14:editId="06BC21F0">
+                      <wp:simplePos x="0" y="0"/>
+                      <wp:positionH relativeFrom="column">
+                        <wp:posOffset>685165</wp:posOffset>
+                      </wp:positionH>
+                      <wp:positionV relativeFrom="paragraph">
+                        <wp:posOffset>67310</wp:posOffset>
+                      </wp:positionV>
+                      <wp:extent cx="1549400" cy="2755900"/>
+                      <wp:effectExtent l="0" t="0" r="12700" b="25400"/>
+                      <wp:wrapNone/>
+                      <wp:docPr id="14" name="Text Box 14"/>
+                      <wp:cNvGraphicFramePr/>
+                      <a:graphic xmlns:a="http://schemas.openxmlformats.org/drawingml/2006/main">
+                        <a:graphicData uri="http://schemas.microsoft.com/office/word/2010/wordprocessingShape">
+                          <wps:wsp>
+                            <wps:cNvSpPr txBox="1"/>
+                            <wps:spPr>
+                              <a:xfrm>
+                                <a:off x="0" y="0"/>
+                                <a:ext cx="1549400" cy="2755900"/>
+                              </a:xfrm>
+                              <a:prstGeom prst="rect">
+                                <a:avLst/>
+                              </a:prstGeom>
+                              <a:solidFill>
+                                <a:schemeClr val="lt1"/>
+                              </a:solidFill>
+                              <a:ln w="6350">
+                                <a:solidFill>
+                                  <a:prstClr val="black"/>
+                                </a:solidFill>
+                              </a:ln>
+                            </wps:spPr>
+                            <wps:txbx>
+                              <w:txbxContent>
+                                <w:p>
+                                  <w:pPr>
+                                    <w:jc w:val="center"/>
+                                    <w:rPr>
+                                      <w:rFonts w:ascii="David" w:hAnsi="David" w:cs="David"/>
+                                    </w:rPr>
+                                  </w:pPr>
+                                  <w:r>
+                                    <w:rPr>
+                                      <w:rFonts w:ascii="David" w:hAnsi="David" w:cs="David"/>
+                                      <w:rtl/>
+                                    </w:rPr>
+                                    <w:t>תמונת המסך</w:t>
+                                  </w:r>
+                                </w:p>
+                              </w:txbxContent>
+                            </wps:txbx>
+                            <wps:bodyPr rot="0" spcFirstLastPara="0" vertOverflow="overflow" horzOverflow="overflow" vert="horz" wrap="square" lIns="91440" tIns="45720" rIns="91440" bIns="45720" numCol="1" spcCol="0" rtlCol="0" fromWordArt="0" anchor="t" anchorCtr="0" forceAA="0" compatLnSpc="1">
+                              <a:prstTxWarp prst="textNoShape">
+                                <a:avLst/>
+                              </a:prstTxWarp>
+                              <a:noAutofit/>
+                            </wps:bodyPr>
+                          </wps:wsp>
+                        </a:graphicData>
+                      </a:graphic>
+                    </wp:anchor>
+                  </w:drawing>
+                </mc:Choice>
+                <mc:Fallback>
+                  <w:pict>
+                    <v:shape w14:anchorId="03A25C50" id="Text Box 14" o:spid="_x0000_s1031" type="#_x0000_t202" style="position:absolute;left:0;text-align:left;margin-left:53.95pt;margin-top:5.3pt;width:122pt;height:217pt;z-index:251671552;visibility:visible;mso-wrap-style:square;mso-wrap-distance-left:9pt;mso-wrap-distance-top:0;mso-wrap-distance-right:9pt;mso-wrap-distance-bottom:0;mso-position-horizontal:absolute;mso-position-horizontal-relative:text;mso-position-vertical:absolute;mso-position-vertical-relative:text;v-text-anchor:top" o:gfxdata="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" fillcolor="white [3201]" strokeweight=".5pt">
+                      <v:textbox>
+                        <w:txbxContent>
+                          <w:p>
+                            <w:pPr>
+                              <w:jc w:val="center"/>
+                              <w:rPr>
+                                <w:rFonts w:ascii="David" w:hAnsi="David" w:cs="David"/>
+                              </w:rPr>
+                            </w:pPr>
+                            <w:r>
+                              <w:rPr>
+                                <w:rFonts w:ascii="David" w:hAnsi="David" w:cs="David"/>
+                                <w:rtl/>
+                              </w:rPr>
+                              <w:t>תמונת המסך</w:t>
+                            </w:r>
+                          </w:p>
+                        </w:txbxContent>
+                      </v:textbox>
+                    </v:shape>
+                  </w:pict>
+                </mc:Fallback>
+              </mc:AlternateContent>
+            </w:r>
+          </w:p>
+          <w:p>
+            <w:pPr>
+              <w:jc w:val="both"/>
+              <w:rPr>
+                <w:rtl/>
+              </w:rPr>
+            </w:pPr>
+          </w:p>
+        </w:tc>
+        <w:tc>
+          <w:tcPr>
+            <w:tcW w:w="4513" w:type="dxa"/>
+          </w:tcPr>
+          <w:p>
+            <w:pPr>
+              <w:jc w:val="both"/>
+            </w:pPr>
+          </w:p>
+          <w:p>
+            <w:pPr>
+              <w:pStyle w:val="ListParagraph"/>
+              <w:jc w:val="both"/>
+            </w:pPr>
+          </w:p>
+          <w:p>
+            <w:pPr>
+              <w:pStyle w:val="ListParagraph"/>
+              <w:numPr>
+                <w:ilvl w:val="0"/>
+                <w:numId w:val="13"/>
+              </w:numPr>
+              <w:jc w:val="both"/>
+              <w:rPr>
+                <w:rFonts w:ascii="David" w:hAnsi="David" w:cs="David"/>
+                <w:sz w:val="24"/>
+                <w:szCs w:val="24"/>
+              </w:rPr>
+            </w:pPr>
+            <w:r>
+              <w:rPr>
+                <w:rFonts w:ascii="David" w:hAnsi="David" w:cs="David"/>
+                <w:sz w:val="24"/>
+                <w:szCs w:val="24"/>
+                <w:rtl/>
+              </w:rPr>
+              <w:t>שם המסך</w:t>
+            </w:r>
+          </w:p>
+          <w:p>
+            <w:pPr>
+              <w:pStyle w:val="ListParagraph"/>
+              <w:jc w:val="both"/>
+              <w:rPr>
+                <w:rFonts w:ascii="David" w:hAnsi="David" w:cs="David"/>
+                <w:sz w:val="24"/>
+                <w:szCs w:val="24"/>
+              </w:rPr>
+            </w:pPr>
+          </w:p>
+          <w:p>
+            <w:pPr>
+              <w:pStyle w:val="ListParagraph"/>
+              <w:numPr>
+                <w:ilvl w:val="0"/>
+                <w:numId w:val="13"/>
+              </w:numPr>
+              <w:jc w:val="both"/>
+              <w:rPr>
+                <w:rFonts w:ascii="David" w:hAnsi="David" w:cs="David"/>
+                <w:sz w:val="24"/>
+                <w:szCs w:val="24"/>
+              </w:rPr>
+            </w:pPr>
+            <w:r>
+              <w:rPr>
+                <w:rFonts w:ascii="David" w:hAnsi="David" w:cs="David"/>
+                <w:sz w:val="24"/>
+                <w:szCs w:val="24"/>
+                <w:rtl/>
+              </w:rPr>
+              <w:t>תפקיד המסך</w:t>
+            </w:r>
+          </w:p>
+          <w:p>
+            <w:pPr>
+              <w:jc w:val="both"/>
+              <w:rPr>
+                <w:rFonts w:ascii="David" w:hAnsi="David" w:cs="David"/>
+                <w:sz w:val="24"/>
+                <w:szCs w:val="24"/>
+              </w:rPr>
+            </w:pPr>
+          </w:p>
+          <w:p>
+            <w:pPr>
+              <w:pStyle w:val="ListParagraph"/>
+              <w:numPr>
+                <w:ilvl w:val="0"/>
+                <w:numId w:val="13"/>
+              </w:numPr>
+              <w:jc w:val="both"/>
+              <w:rPr>
+                <w:rFonts w:ascii="David" w:hAnsi="David" w:cs="David"/>
+                <w:sz w:val="24"/>
+                <w:szCs w:val="24"/>
+              </w:rPr>
+            </w:pPr>
+            <w:r>
+              <w:rPr>
+                <w:rFonts w:ascii="David" w:hAnsi="David" w:cs="David"/>
+                <w:sz w:val="24"/>
+                <w:szCs w:val="24"/>
+                <w:rtl/>
+              </w:rPr>
+              <w:t>תיאור המסך</w:t>
+            </w:r>
+          </w:p>
+          <w:p>
+            <w:pPr>
+              <w:pStyle w:val="ListParagraph"/>
+              <w:rPr>
+                <w:rFonts w:ascii="David" w:hAnsi="David" w:cs="David"/>
+                <w:sz w:val="24"/>
+                <w:szCs w:val="24"/>
+                <w:rtl/>
+              </w:rPr>
+            </w:pPr>
+          </w:p>
+          <w:p>
+            <w:pPr>
+              <w:pStyle w:val="ListParagraph"/>
+              <w:numPr>
+                <w:ilvl w:val="0"/>
+                <w:numId w:val="13"/>
+              </w:numPr>
+              <w:jc w:val="both"/>
+              <w:rPr>
+                <w:rFonts w:ascii="David" w:hAnsi="David" w:cs="David"/>
+                <w:sz w:val="24"/>
+                <w:szCs w:val="24"/>
+                <w:rtl/>
+              </w:rPr>
+            </w:pPr>
+            <w:r>
+              <w:rPr>
+                <w:rFonts w:ascii="David" w:hAnsi="David" w:cs="David"/>
+                <w:sz w:val="24"/>
+                <w:szCs w:val="24"/>
+                <w:rtl/>
+              </w:rPr>
+              <w:t>הסבר על כל פקד</w:t>
+            </w:r>
+          </w:p>
+          <w:p>
+            <w:pPr>
+              <w:jc w:val="both"/>
+              <w:rPr>
+                <w:rtl/>
+              </w:rPr>
+            </w:pPr>
+          </w:p>
+        </w:tc>
+      </w:tr>
+    </w:tbl>
+    <w:p>
+      <w:pPr>
+        <w:jc w:val="left"/>
+        <w:rPr>
+          <w:rFonts w:asciiTheme="majorBidi" w:hAnsiTheme="majorBidi" w:cstheme="majorBidi"/>
+        </w:rPr>
+      </w:pPr>
+    </w:p>
+    <w:p>
+      <w:pPr>
+        <w:jc w:val="left"/>
+        <w:rPr>
+          <w:rFonts w:asciiTheme="majorBidi" w:hAnsiTheme="majorBidi" w:cstheme="majorBidi"/>
+        </w:rPr>
+      </w:pPr>
+      <w:r>
+        <w:rPr>
+          <w:rFonts w:asciiTheme="majorBidi" w:hAnsiTheme="majorBidi" w:cstheme="majorBidi" w:hint="cs"/>
+          <w:rtl/>
+        </w:rPr>
+        <w:t xml:space="preserve">מסך ההגדרות </w:t>
+      </w:r>
+      <w:r>
+        <w:rPr>
+          <w:rFonts w:asciiTheme="majorBidi" w:hAnsiTheme="majorBidi" w:cstheme="majorBidi"/>
+          <w:rtl/>
+        </w:rPr>
+        <w:t>–</w:t>
+      </w:r>
+      <w:r>
+        <w:rPr>
+          <w:rFonts w:asciiTheme="majorBidi" w:hAnsiTheme="majorBidi" w:cstheme="majorBidi" w:hint="cs"/>
+          <w:rtl/>
+        </w:rPr>
+        <w:t xml:space="preserve"> </w:t>
+      </w:r>
+      <w:proofErr w:type="spellStart"/>
+      <w:r>
+        <w:rPr>
+          <w:rFonts w:asciiTheme="majorBidi" w:hAnsiTheme="majorBidi" w:cstheme="majorBidi"/>
+        </w:rPr>
+        <w:t>SettingsActivity</w:t>
+      </w:r>
+      <w:proofErr w:type="spellEnd"/>
+    </w:p>
+    <w:tbl>
+      <w:tblPr>
+        <w:tblStyle w:val="TableGrid"/>
+        <w:bidiVisual/>
+        <w:tblW w:w="0" w:type="auto"/>
+        <w:tblLook w:val="04A0" w:firstRow="1" w:lastRow="0" w:firstColumn="1" w:lastColumn="0" w:noHBand="0" w:noVBand="1"/>
+      </w:tblPr>
+      <w:tblGrid>
+        <w:gridCol w:w="4512"/>
+        <w:gridCol w:w="4513"/>
+      </w:tblGrid>
+      <w:tr>
+        <w:trPr>
+          <w:trHeight w:val="4688"/>
+        </w:trPr>
+        <w:tc>
+          <w:tcPr>
+            <w:tcW w:w="4512" w:type="dxa"/>
+          </w:tcPr>
+          <w:p>
+            <w:pPr>
+              <w:jc w:val="both"/>
+              <w:rPr>
+                <w:rtl/>
+              </w:rPr>
+            </w:pPr>
+            <w:r>
+              <w:rPr>
+                <w:noProof/>
+                <w:rtl/>
+              </w:rPr>
+              <mc:AlternateContent>
+                <mc:Choice Requires="wps">
+                  <w:drawing>
+                    <wp:anchor distT="0" distB="0" distL="114300" distR="114300" simplePos="0" relativeHeight="251673600" behindDoc="0" locked="0" layoutInCell="1" allowOverlap="1" wp14:anchorId="5730FD84" wp14:editId="0D7A8DCB">
+                      <wp:simplePos x="0" y="0"/>
+                      <wp:positionH relativeFrom="column">
+                        <wp:posOffset>685165</wp:posOffset>
+                      </wp:positionH>
+                      <wp:positionV relativeFrom="paragraph">
+                        <wp:posOffset>67310</wp:posOffset>
+                      </wp:positionV>
+                      <wp:extent cx="1549400" cy="2755900"/>
+                      <wp:effectExtent l="0" t="0" r="12700" b="25400"/>
+                      <wp:wrapNone/>
+                      <wp:docPr id="15" name="Text Box 15"/>
+                      <wp:cNvGraphicFramePr/>
+                      <a:graphic xmlns:a="http://schemas.openxmlformats.org/drawingml/2006/main">
+                        <a:graphicData uri="http://schemas.microsoft.com/office/word/2010/wordprocessingShape">
+                          <wps:wsp>
+                            <wps:cNvSpPr txBox="1"/>
+                            <wps:spPr>
+                              <a:xfrm>
+                                <a:off x="0" y="0"/>
+                                <a:ext cx="1549400" cy="2755900"/>
+                              </a:xfrm>
+                              <a:prstGeom prst="rect">
+                                <a:avLst/>
+                              </a:prstGeom>
+                              <a:solidFill>
+                                <a:schemeClr val="lt1"/>
+                              </a:solidFill>
+                              <a:ln w="6350">
+                                <a:solidFill>
+                                  <a:prstClr val="black"/>
+                                </a:solidFill>
+                              </a:ln>
+                            </wps:spPr>
+                            <wps:txbx>
+                              <w:txbxContent>
+                                <w:p>
+                                  <w:pPr>
+                                    <w:jc w:val="center"/>
+                                    <w:rPr>
+                                      <w:rFonts w:ascii="David" w:hAnsi="David" w:cs="David"/>
+                                    </w:rPr>
+                                  </w:pPr>
+                                  <w:r>
+                                    <w:rPr>
+                                      <w:rFonts w:ascii="David" w:hAnsi="David" w:cs="David"/>
+                                      <w:rtl/>
+                                    </w:rPr>
+                                    <w:t>תמונת המסך</w:t>
+                                  </w:r>
+                                </w:p>
+                              </w:txbxContent>
+                            </wps:txbx>
+                            <wps:bodyPr rot="0" spcFirstLastPara="0" vertOverflow="overflow" horzOverflow="overflow" vert="horz" wrap="square" lIns="91440" tIns="45720" rIns="91440" bIns="45720" numCol="1" spcCol="0" rtlCol="0" fromWordArt="0" anchor="t" anchorCtr="0" forceAA="0" compatLnSpc="1">
+                              <a:prstTxWarp prst="textNoShape">
+                                <a:avLst/>
+                              </a:prstTxWarp>
+                              <a:noAutofit/>
+                            </wps:bodyPr>
+                          </wps:wsp>
+                        </a:graphicData>
+                      </a:graphic>
+                    </wp:anchor>
+                  </w:drawing>
+                </mc:Choice>
+                <mc:Fallback>
+                  <w:pict>
+                    <v:shape w14:anchorId="5730FD84" id="Text Box 15" o:spid="_x0000_s1032" type="#_x0000_t202" style="position:absolute;left:0;text-align:left;margin-left:53.95pt;margin-top:5.3pt;width:122pt;height:217pt;z-index:251673600;visibility:visible;mso-wrap-style:square;mso-wrap-distance-left:9pt;mso-wrap-distance-top:0;mso-wrap-distance-right:9pt;mso-wrap-distance-bottom:0;mso-position-horizontal:absolute;mso-position-horizontal-relative:text;mso-position-vertical:absolute;mso-position-vertical-relative:text;v-text-anchor:top" o:gfxdata="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" fillcolor="white [3201]" strokeweight=".5pt">
+                      <v:textbox>
+                        <w:txbxContent>
+                          <w:p>
+                            <w:pPr>
+                              <w:jc w:val="center"/>
+                              <w:rPr>
+                                <w:rFonts w:ascii="David" w:hAnsi="David" w:cs="David"/>
+                              </w:rPr>
+                            </w:pPr>
+                            <w:r>
+                              <w:rPr>
+                                <w:rFonts w:ascii="David" w:hAnsi="David" w:cs="David"/>
+                                <w:rtl/>
+                              </w:rPr>
+                              <w:t>תמונת המסך</w:t>
+                            </w:r>
+                          </w:p>
+                        </w:txbxContent>
+                      </v:textbox>
+                    </v:shape>
+                  </w:pict>
+                </mc:Fallback>
+              </mc:AlternateContent>
+            </w:r>
+          </w:p>
+          <w:p>
+            <w:pPr>
+              <w:jc w:val="both"/>
+              <w:rPr>
+                <w:rtl/>
+              </w:rPr>
+            </w:pPr>
+          </w:p>
+        </w:tc>
+        <w:tc>
+          <w:tcPr>
+            <w:tcW w:w="4513" w:type="dxa"/>
+          </w:tcPr>
+          <w:p>
+            <w:pPr>
+              <w:jc w:val="both"/>
+            </w:pPr>
+          </w:p>
+          <w:p>
+            <w:pPr>
+              <w:pStyle w:val="ListParagraph"/>
+              <w:jc w:val="both"/>
+            </w:pPr>
+          </w:p>
+          <w:p>
+            <w:pPr>
+              <w:pStyle w:val="ListParagraph"/>
+              <w:numPr>
+                <w:ilvl w:val="0"/>
+                <w:numId w:val="13"/>
+              </w:numPr>
+              <w:jc w:val="both"/>
+              <w:rPr>
+                <w:rFonts w:ascii="David" w:hAnsi="David" w:cs="David"/>
+                <w:sz w:val="24"/>
+                <w:szCs w:val="24"/>
+              </w:rPr>
+            </w:pPr>
+            <w:r>
+              <w:rPr>
+                <w:rFonts w:ascii="David" w:hAnsi="David" w:cs="David"/>
+                <w:sz w:val="24"/>
+                <w:szCs w:val="24"/>
+                <w:rtl/>
+              </w:rPr>
+              <w:t>שם המסך</w:t>
+            </w:r>
+          </w:p>
+          <w:p>
+            <w:pPr>
+              <w:pStyle w:val="ListParagraph"/>
+              <w:jc w:val="both"/>
+              <w:rPr>
+                <w:rFonts w:ascii="David" w:hAnsi="David" w:cs="David"/>
+                <w:sz w:val="24"/>
+                <w:szCs w:val="24"/>
+              </w:rPr>
+            </w:pPr>
+          </w:p>
+          <w:p>
+            <w:pPr>
+              <w:pStyle w:val="ListParagraph"/>
+              <w:numPr>
+                <w:ilvl w:val="0"/>
+                <w:numId w:val="13"/>
+              </w:numPr>
+              <w:jc w:val="both"/>
+              <w:rPr>
+                <w:rFonts w:ascii="David" w:hAnsi="David" w:cs="David"/>
+                <w:sz w:val="24"/>
+                <w:szCs w:val="24"/>
+              </w:rPr>
+            </w:pPr>
+            <w:r>
+              <w:rPr>
+                <w:rFonts w:ascii="David" w:hAnsi="David" w:cs="David"/>
+                <w:sz w:val="24"/>
+                <w:szCs w:val="24"/>
+                <w:rtl/>
+              </w:rPr>
+              <w:t>תפקיד המסך</w:t>
+            </w:r>
+          </w:p>
+          <w:p>
+            <w:pPr>
+              <w:jc w:val="both"/>
+              <w:rPr>
+                <w:rFonts w:ascii="David" w:hAnsi="David" w:cs="David"/>
+                <w:sz w:val="24"/>
+                <w:szCs w:val="24"/>
+              </w:rPr>
+            </w:pPr>
+          </w:p>
+          <w:p>
+            <w:pPr>
+              <w:pStyle w:val="ListParagraph"/>
+              <w:numPr>
+                <w:ilvl w:val="0"/>
+                <w:numId w:val="13"/>
+              </w:numPr>
+              <w:jc w:val="both"/>
+              <w:rPr>
+                <w:rFonts w:ascii="David" w:hAnsi="David" w:cs="David"/>
+                <w:sz w:val="24"/>
+                <w:szCs w:val="24"/>
+              </w:rPr>
+            </w:pPr>
+            <w:r>
+              <w:rPr>
+                <w:rFonts w:ascii="David" w:hAnsi="David" w:cs="David"/>
+                <w:sz w:val="24"/>
+                <w:szCs w:val="24"/>
+                <w:rtl/>
+              </w:rPr>
+              <w:t>תיאור המסך</w:t>
+            </w:r>
+          </w:p>
+          <w:p>
+            <w:pPr>
+              <w:pStyle w:val="ListParagraph"/>
+              <w:rPr>
+                <w:rFonts w:ascii="David" w:hAnsi="David" w:cs="David"/>
+                <w:sz w:val="24"/>
+                <w:szCs w:val="24"/>
+                <w:rtl/>
+              </w:rPr>
+            </w:pPr>
+          </w:p>
+          <w:p>
+            <w:pPr>
+              <w:pStyle w:val="ListParagraph"/>
+              <w:numPr>
+                <w:ilvl w:val="0"/>
+                <w:numId w:val="13"/>
+              </w:numPr>
+              <w:jc w:val="both"/>
+              <w:rPr>
+                <w:rFonts w:ascii="David" w:hAnsi="David" w:cs="David"/>
+                <w:sz w:val="24"/>
+                <w:szCs w:val="24"/>
+                <w:rtl/>
+              </w:rPr>
+            </w:pPr>
+            <w:r>
+              <w:rPr>
+                <w:rFonts w:ascii="David" w:hAnsi="David" w:cs="David"/>
+                <w:sz w:val="24"/>
+                <w:szCs w:val="24"/>
+                <w:rtl/>
+              </w:rPr>
+              <w:t>הסבר על כל פקד</w:t>
+            </w:r>
+          </w:p>
+          <w:p>
+            <w:pPr>
+              <w:jc w:val="both"/>
+              <w:rPr>
+                <w:rtl/>
+              </w:rPr>
+            </w:pPr>
+          </w:p>
+        </w:tc>
+      </w:tr>
+    </w:tbl>
+    <w:p>
+      <w:pPr>
+        <w:jc w:val="left"/>
+        <w:rPr>
+          <w:rFonts w:asciiTheme="majorBidi" w:hAnsiTheme="majorBidi" w:cstheme="majorBidi"/>
+          <w:rtl/>
+        </w:rPr>
+      </w:pPr>
+    </w:p>
+    <w:p>
+      <w:pPr>
+        <w:bidi w:val="0"/>
+        <w:jc w:val="left"/>
+        <w:rPr>
+          <w:rFonts w:asciiTheme="majorBidi" w:hAnsiTheme="majorBidi" w:cstheme="majorBidi"/>
+          <w:rtl/>
+        </w:rPr>
+      </w:pPr>
+      <w:r>
+        <w:rPr>
+          <w:rFonts w:asciiTheme="majorBidi" w:hAnsiTheme="majorBidi" w:cstheme="majorBidi"/>
+          <w:rtl/>
+        </w:rPr>
+        <w:br w:type="page"/>
+      </w:r>
+    </w:p>
+    <w:p>
+      <w:pPr>
+        <w:jc w:val="left"/>
+        <w:rPr>
+          <w:rFonts w:asciiTheme="majorBidi" w:hAnsiTheme="majorBidi" w:cstheme="majorBidi"/>
+        </w:rPr>
+      </w:pPr>
+      <w:r>
+        <w:rPr>
+          <w:rFonts w:asciiTheme="majorBidi" w:hAnsiTheme="majorBidi" w:cstheme="majorBidi" w:hint="cs"/>
+          <w:rtl/>
+        </w:rPr>
+        <w:lastRenderedPageBreak/>
+        <w:t xml:space="preserve">מסך המשחק </w:t>
+      </w:r>
+      <w:r>
+        <w:rPr>
+          <w:rFonts w:asciiTheme="majorBidi" w:hAnsiTheme="majorBidi" w:cstheme="majorBidi"/>
+          <w:rtl/>
+        </w:rPr>
+        <w:t>–</w:t>
+      </w:r>
+      <w:r>
+        <w:rPr>
+          <w:rFonts w:asciiTheme="majorBidi" w:hAnsiTheme="majorBidi" w:cstheme="majorBidi" w:hint="cs"/>
+          <w:rtl/>
+        </w:rPr>
+        <w:t xml:space="preserve"> </w:t>
+      </w:r>
+      <w:proofErr w:type="spellStart"/>
+      <w:r>
+        <w:rPr>
+          <w:rFonts w:asciiTheme="majorBidi" w:hAnsiTheme="majorBidi" w:cstheme="majorBidi"/>
+        </w:rPr>
+        <w:t>GameActivity</w:t>
+      </w:r>
+      <w:proofErr w:type="spellEnd"/>
+    </w:p>
+    <w:tbl>
+      <w:tblPr>
+        <w:tblStyle w:val="TableGrid"/>
+        <w:bidiVisual/>
+        <w:tblW w:w="0" w:type="auto"/>
+        <w:tblLook w:val="04A0" w:firstRow="1" w:lastRow="0" w:firstColumn="1" w:lastColumn="0" w:noHBand="0" w:noVBand="1"/>
+      </w:tblPr>
+      <w:tblGrid>
+        <w:gridCol w:w="4512"/>
+        <w:gridCol w:w="4513"/>
+      </w:tblGrid>
+      <w:tr>
+        <w:trPr>
+          <w:trHeight w:val="4688"/>
+        </w:trPr>
+        <w:tc>
+          <w:tcPr>
+            <w:tcW w:w="4512" w:type="dxa"/>
+          </w:tcPr>
+          <w:p>
+            <w:pPr>
+              <w:jc w:val="both"/>
+              <w:rPr>
+                <w:rtl/>
+              </w:rPr>
+            </w:pPr>
+            <w:r>
+              <w:rPr>
+                <w:noProof/>
+                <w:rtl/>
+              </w:rPr>
+              <mc:AlternateContent>
+                <mc:Choice Requires="wps">
+                  <w:drawing>
+                    <wp:anchor distT="0" distB="0" distL="114300" distR="114300" simplePos="0" relativeHeight="251675648" behindDoc="0" locked="0" layoutInCell="1" allowOverlap="1" wp14:anchorId="17A1C30E" wp14:editId="33C4B865">
+                      <wp:simplePos x="0" y="0"/>
+                      <wp:positionH relativeFrom="column">
+                        <wp:posOffset>685165</wp:posOffset>
+                      </wp:positionH>
+                      <wp:positionV relativeFrom="paragraph">
+                        <wp:posOffset>67310</wp:posOffset>
+                      </wp:positionV>
+                      <wp:extent cx="1549400" cy="2755900"/>
+                      <wp:effectExtent l="0" t="0" r="12700" b="25400"/>
+                      <wp:wrapNone/>
+                      <wp:docPr id="16" name="Text Box 16"/>
+                      <wp:cNvGraphicFramePr/>
+                      <a:graphic xmlns:a="http://schemas.openxmlformats.org/drawingml/2006/main">
+                        <a:graphicData uri="http://schemas.microsoft.com/office/word/2010/wordprocessingShape">
+                          <wps:wsp>
+                            <wps:cNvSpPr txBox="1"/>
+                            <wps:spPr>
+                              <a:xfrm>
+                                <a:off x="0" y="0"/>
+                                <a:ext cx="1549400" cy="2755900"/>
+                              </a:xfrm>
+                              <a:prstGeom prst="rect">
+                                <a:avLst/>
+                              </a:prstGeom>
+                              <a:solidFill>
+                                <a:schemeClr val="lt1"/>
+                              </a:solidFill>
+                              <a:ln w="6350">
+                                <a:solidFill>
+                                  <a:prstClr val="black"/>
+                                </a:solidFill>
+                              </a:ln>
+                            </wps:spPr>
+                            <wps:txbx>
+                              <w:txbxContent>
+                                <w:p>
+                                  <w:pPr>
+                                    <w:jc w:val="center"/>
+                                    <w:rPr>
+                                      <w:rFonts w:ascii="David" w:hAnsi="David" w:cs="David"/>
+                                    </w:rPr>
+                                  </w:pPr>
+                                  <w:r>
+                                    <w:rPr>
+                                      <w:rFonts w:ascii="David" w:hAnsi="David" w:cs="David"/>
+                                      <w:rtl/>
+                                    </w:rPr>
+                                    <w:t>תמונת המסך</w:t>
+                                  </w:r>
+                                </w:p>
+                              </w:txbxContent>
+                            </wps:txbx>
+                            <wps:bodyPr rot="0" spcFirstLastPara="0" vertOverflow="overflow" horzOverflow="overflow" vert="horz" wrap="square" lIns="91440" tIns="45720" rIns="91440" bIns="45720" numCol="1" spcCol="0" rtlCol="0" fromWordArt="0" anchor="t" anchorCtr="0" forceAA="0" compatLnSpc="1">
+                              <a:prstTxWarp prst="textNoShape">
+                                <a:avLst/>
+                              </a:prstTxWarp>
+                              <a:noAutofit/>
+                            </wps:bodyPr>
+                          </wps:wsp>
+                        </a:graphicData>
+                      </a:graphic>
+                    </wp:anchor>
+                  </w:drawing>
+                </mc:Choice>
+                <mc:Fallback>
+                  <w:pict>
+                    <v:shape w14:anchorId="17A1C30E" id="Text Box 16" o:spid="_x0000_s1033" type="#_x0000_t202" style="position:absolute;left:0;text-align:left;margin-left:53.95pt;margin-top:5.3pt;width:122pt;height:217pt;z-index:251675648;visibility:visible;mso-wrap-style:square;mso-wrap-distance-left:9pt;mso-wrap-distance-top:0;mso-wrap-distance-right:9pt;mso-wrap-distance-bottom:0;mso-position-horizontal:absolute;mso-position-horizontal-relative:text;mso-position-vertical:absolute;mso-position-vertical-relative:text;v-text-anchor:top" o:gfxdata="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" fillcolor="white [3201]" strokeweight=".5pt">
+                      <v:textbox>
+                        <w:txbxContent>
+                          <w:p>
+                            <w:pPr>
+                              <w:jc w:val="center"/>
+                              <w:rPr>
+                                <w:rFonts w:ascii="David" w:hAnsi="David" w:cs="David"/>
+                              </w:rPr>
+                            </w:pPr>
+                            <w:r>
+                              <w:rPr>
+                                <w:rFonts w:ascii="David" w:hAnsi="David" w:cs="David"/>
+                                <w:rtl/>
+                              </w:rPr>
+                              <w:t>תמונת המסך</w:t>
+                            </w:r>
+                          </w:p>
+                        </w:txbxContent>
+                      </v:textbox>
+                    </v:shape>
+                  </w:pict>
+                </mc:Fallback>
+              </mc:AlternateContent>
+            </w:r>
+          </w:p>
+          <w:p>
+            <w:pPr>
+              <w:jc w:val="both"/>
+              <w:rPr>
+                <w:rtl/>
+              </w:rPr>
+            </w:pPr>
+          </w:p>
+        </w:tc>
+        <w:tc>
+          <w:tcPr>
+            <w:tcW w:w="4513" w:type="dxa"/>
+          </w:tcPr>
+          <w:p>
+            <w:pPr>
+              <w:jc w:val="both"/>
+            </w:pPr>
+          </w:p>
+          <w:p>
+            <w:pPr>
+              <w:pStyle w:val="ListParagraph"/>
+              <w:jc w:val="both"/>
+            </w:pPr>
+          </w:p>
+          <w:p>
+            <w:pPr>
+              <w:pStyle w:val="ListParagraph"/>
+              <w:numPr>
+                <w:ilvl w:val="0"/>
+                <w:numId w:val="13"/>
+              </w:numPr>
+              <w:jc w:val="both"/>
+              <w:rPr>
+                <w:rFonts w:ascii="David" w:hAnsi="David" w:cs="David"/>
+                <w:sz w:val="24"/>
+                <w:szCs w:val="24"/>
+              </w:rPr>
+            </w:pPr>
+            <w:r>
+              <w:rPr>
+                <w:rFonts w:ascii="David" w:hAnsi="David" w:cs="David"/>
+                <w:sz w:val="24"/>
+                <w:szCs w:val="24"/>
+                <w:rtl/>
+              </w:rPr>
+              <w:t>שם המסך</w:t>
+            </w:r>
+          </w:p>
+          <w:p>
+            <w:pPr>
+              <w:pStyle w:val="ListParagraph"/>
+              <w:jc w:val="both"/>
+              <w:rPr>
+                <w:rFonts w:ascii="David" w:hAnsi="David" w:cs="David"/>
+                <w:sz w:val="24"/>
+                <w:szCs w:val="24"/>
+              </w:rPr>
+            </w:pPr>
+          </w:p>
+          <w:p>
+            <w:pPr>
+              <w:pStyle w:val="ListParagraph"/>
+              <w:numPr>
+                <w:ilvl w:val="0"/>
+                <w:numId w:val="13"/>
+              </w:numPr>
+              <w:jc w:val="both"/>
+              <w:rPr>
+                <w:rFonts w:ascii="David" w:hAnsi="David" w:cs="David"/>
+                <w:sz w:val="24"/>
+                <w:szCs w:val="24"/>
+              </w:rPr>
+            </w:pPr>
+            <w:r>
+              <w:rPr>
+                <w:rFonts w:ascii="David" w:hAnsi="David" w:cs="David"/>
+                <w:sz w:val="24"/>
+                <w:szCs w:val="24"/>
+                <w:rtl/>
+              </w:rPr>
+              <w:t>תפקיד המסך</w:t>
+            </w:r>
+          </w:p>
+          <w:p>
+            <w:pPr>
+              <w:jc w:val="both"/>
+              <w:rPr>
+                <w:rFonts w:ascii="David" w:hAnsi="David" w:cs="David"/>
+                <w:sz w:val="24"/>
+                <w:szCs w:val="24"/>
+              </w:rPr>
+            </w:pPr>
+          </w:p>
+          <w:p>
+            <w:pPr>
+              <w:pStyle w:val="ListParagraph"/>
+              <w:numPr>
+                <w:ilvl w:val="0"/>
+                <w:numId w:val="13"/>
+              </w:numPr>
+              <w:jc w:val="both"/>
+              <w:rPr>
+                <w:rFonts w:ascii="David" w:hAnsi="David" w:cs="David"/>
+                <w:sz w:val="24"/>
+                <w:szCs w:val="24"/>
+              </w:rPr>
+            </w:pPr>
+            <w:r>
+              <w:rPr>
+                <w:rFonts w:ascii="David" w:hAnsi="David" w:cs="David"/>
+                <w:sz w:val="24"/>
+                <w:szCs w:val="24"/>
+                <w:rtl/>
+              </w:rPr>
+              <w:t>תיאור המסך</w:t>
+            </w:r>
+          </w:p>
+          <w:p>
+            <w:pPr>
+              <w:pStyle w:val="ListParagraph"/>
+              <w:rPr>
+                <w:rFonts w:ascii="David" w:hAnsi="David" w:cs="David"/>
+                <w:sz w:val="24"/>
+                <w:szCs w:val="24"/>
+                <w:rtl/>
+              </w:rPr>
+            </w:pPr>
+          </w:p>
+          <w:p>
+            <w:pPr>
+              <w:pStyle w:val="ListParagraph"/>
+              <w:numPr>
+                <w:ilvl w:val="0"/>
+                <w:numId w:val="13"/>
+              </w:numPr>
+              <w:jc w:val="both"/>
+              <w:rPr>
+                <w:rFonts w:ascii="David" w:hAnsi="David" w:cs="David"/>
+                <w:sz w:val="24"/>
+                <w:szCs w:val="24"/>
+                <w:rtl/>
+              </w:rPr>
+            </w:pPr>
+            <w:r>
+              <w:rPr>
+                <w:rFonts w:ascii="David" w:hAnsi="David" w:cs="David"/>
+                <w:sz w:val="24"/>
+                <w:szCs w:val="24"/>
+                <w:rtl/>
+              </w:rPr>
+              <w:t>הסבר על כל פקד</w:t>
+            </w:r>
+          </w:p>
+          <w:p>
+            <w:pPr>
+              <w:jc w:val="both"/>
+              <w:rPr>
+                <w:rtl/>
+              </w:rPr>
+            </w:pPr>
+          </w:p>
+        </w:tc>
+      </w:tr>
+    </w:tbl>
+    <w:p>
+      <w:pPr>
+        <w:jc w:val="left"/>
+        <w:rPr>
+          <w:rFonts w:asciiTheme="majorBidi" w:hAnsiTheme="majorBidi" w:cstheme="majorBidi" w:hint="cs"/>
+        </w:rPr>
+      </w:pPr>
     </w:p>
     <w:p>
       <w:pPr>
         <w:pStyle w:val="Heading2"/>
         <w:jc w:val="both"/>
-        <w:rPr>
-          <w:rtl/>
-        </w:rPr>
-      </w:pPr>
-    </w:p>
+      </w:pPr>
+      <w:r>
+        <w:rPr>
+          <w:rFonts w:hint="cs"/>
+          <w:rtl/>
+        </w:rPr>
+        <w:t xml:space="preserve">תרשים מסכים </w:t>
+      </w:r>
+      <w:r>
+        <w:rPr>
+          <w:rFonts w:cs="Calibri"/>
+          <w:rtl/>
+        </w:rPr>
+        <w:t>–</w:t>
+      </w:r>
+      <w:r>
+        <w:rPr>
+          <w:rFonts w:hint="cs"/>
+          <w:rtl/>
+        </w:rPr>
+        <w:t xml:space="preserve"> </w:t>
+      </w:r>
+      <w:r>
+        <w:t>Screen flow diagram</w:t>
+      </w:r>
+      <w:bookmarkEnd w:id="22"/>
+    </w:p>
+    <w:p/>
+    <w:p/>
     <w:p>
       <w:pPr>
         <w:pStyle w:val="Heading2"/>
         <w:jc w:val="both"/>
-      </w:pPr>
+        <w:rPr>
+          <w:rtl/>
+        </w:rPr>
+      </w:pPr>
+      <w:bookmarkStart w:id="23" w:name="_Toc99919275"/>
       <w:r>
         <w:rPr>
           <w:rFonts w:hint="cs"/>
           <w:rtl/>
         </w:rPr>
-        <w:t xml:space="preserve">תרשים מסכים </w:t>
-      </w:r>
-      <w:r>
-        <w:rPr>
-          <w:rFonts w:cs="Calibri"/>
+        <w:t xml:space="preserve">תרשים מחלקות </w:t>
+      </w:r>
+      <w:r>
+        <w:rPr>
           <w:rtl/>
         </w:rPr>
         <w:t>–</w:t>
@@ -9462,48 +11896,12 @@
         <w:t xml:space="preserve"> </w:t>
       </w:r>
       <w:r>
-        <w:t>Screen flow diagram</w:t>
+        <w:rPr>
+          <w:rFonts w:hint="cs"/>
+        </w:rPr>
+        <w:t>UML</w:t>
       </w:r>
       <w:bookmarkEnd w:id="23"/>
-    </w:p>
-    <w:p/>
-    <w:p/>
-    <w:p>
-      <w:pPr>
-        <w:pStyle w:val="Heading2"/>
-        <w:jc w:val="both"/>
-        <w:rPr>
-          <w:rtl/>
-        </w:rPr>
-      </w:pPr>
-      <w:bookmarkStart w:id="24" w:name="_Toc99919275"/>
-      <w:r>
-        <w:rPr>
-          <w:rFonts w:hint="cs"/>
-          <w:rtl/>
-        </w:rPr>
-        <w:t xml:space="preserve">תרשים מחלקות </w:t>
-      </w:r>
-      <w:r>
-        <w:rPr>
-          <w:rtl/>
-        </w:rPr>
-        <w:t>–</w:t>
-      </w:r>
-      <w:r>
-        <w:rPr>
-          <w:rFonts w:hint="cs"/>
-          <w:rtl/>
-        </w:rPr>
-        <w:t xml:space="preserve"> </w:t>
-      </w:r>
-      <w:r>
-        <w:rPr>
-          <w:rFonts w:hint="cs"/>
-        </w:rPr>
-        <w:t>UML</w:t>
-      </w:r>
-      <w:bookmarkEnd w:id="24"/>
     </w:p>
     <w:p>
       <w:pPr>
@@ -9577,7 +11975,7 @@
           <w:rtl/>
         </w:rPr>
       </w:pPr>
-      <w:bookmarkStart w:id="25" w:name="_Toc99919276"/>
+      <w:bookmarkStart w:id="24" w:name="_Toc99919276"/>
       <w:r>
         <w:rPr>
           <w:rFonts w:eastAsia="David" w:hint="cs"/>
@@ -9585,7 +11983,7 @@
         </w:rPr>
         <w:t>מימוש הפרויקט</w:t>
       </w:r>
-      <w:bookmarkEnd w:id="25"/>
+      <w:bookmarkEnd w:id="24"/>
     </w:p>
     <w:p>
       <w:pPr>
@@ -9721,16 +12119,15 @@
           <w:rtl/>
         </w:rPr>
       </w:pPr>
-      <w:bookmarkStart w:id="26" w:name="_Toc99919277"/>
+      <w:bookmarkStart w:id="25" w:name="_Toc99919277"/>
       <w:r>
         <w:rPr>
           <w:rFonts w:eastAsia="David" w:hint="cs"/>
           <w:rtl/>
         </w:rPr>
-        <w:lastRenderedPageBreak/>
         <w:t>פירוט המחלקות</w:t>
       </w:r>
-      <w:bookmarkEnd w:id="26"/>
+      <w:bookmarkEnd w:id="25"/>
     </w:p>
     <w:p>
       <w:pPr>
@@ -9747,15 +12144,16 @@
           <w:rtl/>
         </w:rPr>
       </w:pPr>
-      <w:bookmarkStart w:id="27" w:name="_Toc99919278"/>
+      <w:bookmarkStart w:id="26" w:name="_Toc99919278"/>
       <w:r>
         <w:rPr>
           <w:rFonts w:hint="cs"/>
           <w:rtl/>
         </w:rPr>
+        <w:lastRenderedPageBreak/>
         <w:t>מחלקה 1</w:t>
       </w:r>
-      <w:bookmarkEnd w:id="27"/>
+      <w:bookmarkEnd w:id="26"/>
     </w:p>
     <w:p>
       <w:pPr>
@@ -10179,7 +12577,7 @@
           <w:rtl/>
         </w:rPr>
       </w:pPr>
-      <w:bookmarkStart w:id="28" w:name="_Toc99919279"/>
+      <w:bookmarkStart w:id="27" w:name="_Toc99919279"/>
       <w:r>
         <w:rPr>
           <w:rFonts w:hint="cs"/>
@@ -10187,14 +12585,11 @@
         </w:rPr>
         <w:t>בסיס נתונים</w:t>
       </w:r>
-      <w:bookmarkEnd w:id="28"/>
+      <w:bookmarkEnd w:id="27"/>
     </w:p>
     <w:p>
       <w:pPr>
         <w:jc w:val="both"/>
-        <w:rPr>
-          <w:rtl/>
-        </w:rPr>
       </w:pPr>
     </w:p>
     <w:p>
@@ -10205,7 +12600,7 @@
           <w:rtl/>
         </w:rPr>
       </w:pPr>
-      <w:bookmarkStart w:id="29" w:name="_Toc99919280"/>
+      <w:bookmarkStart w:id="28" w:name="_Toc99919280"/>
       <w:r>
         <w:rPr>
           <w:rFonts w:hint="cs"/>
@@ -10213,7 +12608,7 @@
         </w:rPr>
         <w:t>סקירת בסיס הנתונים</w:t>
       </w:r>
-      <w:bookmarkEnd w:id="29"/>
+      <w:bookmarkEnd w:id="28"/>
     </w:p>
     <w:p>
       <w:pPr>
@@ -10250,7 +12645,7 @@
           <w:rtl/>
         </w:rPr>
       </w:pPr>
-      <w:bookmarkStart w:id="30" w:name="_Toc99919281"/>
+      <w:bookmarkStart w:id="29" w:name="_Toc99919281"/>
       <w:r>
         <w:rPr>
           <w:rFonts w:hint="cs"/>
@@ -10258,7 +12653,7 @@
         </w:rPr>
         <w:t>פעולות על בסיס הנונים</w:t>
       </w:r>
-      <w:bookmarkEnd w:id="30"/>
+      <w:bookmarkEnd w:id="29"/>
     </w:p>
     <w:p>
       <w:pPr>
@@ -10312,7 +12707,7 @@
           <w:rtl/>
         </w:rPr>
       </w:pPr>
-      <w:bookmarkStart w:id="31" w:name="_Toc99919282"/>
+      <w:bookmarkStart w:id="30" w:name="_Toc99919282"/>
       <w:r>
         <w:rPr>
           <w:rFonts w:eastAsia="David" w:hint="cs"/>
@@ -10320,7 +12715,7 @@
         </w:rPr>
         <w:t>מדריך למשתמש</w:t>
       </w:r>
-      <w:bookmarkEnd w:id="31"/>
+      <w:bookmarkEnd w:id="30"/>
     </w:p>
     <w:p>
       <w:pPr>
@@ -10405,7 +12800,7 @@
           <w:rtl/>
         </w:rPr>
       </w:pPr>
-      <w:bookmarkStart w:id="32" w:name="_Toc99919283"/>
+      <w:bookmarkStart w:id="31" w:name="_Toc99919283"/>
       <w:r>
         <w:rPr>
           <w:rFonts w:eastAsia="David" w:hint="cs"/>
@@ -10413,7 +12808,7 @@
         </w:rPr>
         <w:t>הוראות התקנה</w:t>
       </w:r>
-      <w:bookmarkEnd w:id="32"/>
+      <w:bookmarkEnd w:id="31"/>
     </w:p>
     <w:p>
       <w:pPr>
@@ -10453,13 +12848,12 @@
           <w:rtl/>
         </w:rPr>
       </w:pPr>
-      <w:bookmarkStart w:id="33" w:name="_Toc99919284"/>
+      <w:bookmarkStart w:id="32" w:name="_Toc99919284"/>
       <w:r>
         <w:rPr>
           <w:rFonts w:hint="cs"/>
           <w:rtl/>
         </w:rPr>
-        <w:lastRenderedPageBreak/>
         <w:t>גרסאות</w:t>
       </w:r>
       <w:r>
@@ -10469,7 +12863,7 @@
         </w:rPr>
         <w:t xml:space="preserve"> עליהן נבדקה האפליקציה</w:t>
       </w:r>
-      <w:bookmarkEnd w:id="33"/>
+      <w:bookmarkEnd w:id="32"/>
     </w:p>
     <w:p>
       <w:pPr>
@@ -10483,15 +12877,16 @@
         <w:pStyle w:val="Heading3"/>
         <w:jc w:val="both"/>
       </w:pPr>
-      <w:bookmarkStart w:id="34" w:name="_Toc99919285"/>
+      <w:bookmarkStart w:id="33" w:name="_Toc99919285"/>
       <w:r>
         <w:rPr>
           <w:rFonts w:hint="cs"/>
           <w:rtl/>
         </w:rPr>
+        <w:lastRenderedPageBreak/>
         <w:t>סוגי מכשירים</w:t>
       </w:r>
-      <w:bookmarkEnd w:id="34"/>
+      <w:bookmarkEnd w:id="33"/>
     </w:p>
     <w:p>
       <w:pPr>
@@ -10532,7 +12927,7 @@
         <w:pStyle w:val="Heading3"/>
         <w:jc w:val="both"/>
       </w:pPr>
-      <w:bookmarkStart w:id="35" w:name="_Toc99919286"/>
+      <w:bookmarkStart w:id="34" w:name="_Toc99919286"/>
       <w:proofErr w:type="spellStart"/>
       <w:r>
         <w:rPr>
@@ -10541,7 +12936,7 @@
         </w:rPr>
         <w:t>אמולטורים</w:t>
       </w:r>
-      <w:bookmarkEnd w:id="35"/>
+      <w:bookmarkEnd w:id="34"/>
       <w:proofErr w:type="spellEnd"/>
     </w:p>
     <w:p>
@@ -10586,7 +12981,7 @@
           <w:rtl/>
         </w:rPr>
       </w:pPr>
-      <w:bookmarkStart w:id="36" w:name="_Toc99919287"/>
+      <w:bookmarkStart w:id="35" w:name="_Toc99919287"/>
       <w:r>
         <w:rPr>
           <w:rFonts w:hint="cs"/>
@@ -10594,7 +12989,7 @@
         </w:rPr>
         <w:t>אופן פעולת האפליקציה</w:t>
       </w:r>
-      <w:bookmarkEnd w:id="36"/>
+      <w:bookmarkEnd w:id="35"/>
     </w:p>
     <w:p>
       <w:pPr>
@@ -10608,7 +13003,7 @@
         <w:pStyle w:val="Heading3"/>
         <w:jc w:val="both"/>
       </w:pPr>
-      <w:bookmarkStart w:id="37" w:name="_Toc99919288"/>
+      <w:bookmarkStart w:id="36" w:name="_Toc99919288"/>
       <w:r>
         <w:rPr>
           <w:rFonts w:hint="cs"/>
@@ -10616,7 +13011,7 @@
         </w:rPr>
         <w:t>הסבר כללי</w:t>
       </w:r>
-      <w:bookmarkEnd w:id="37"/>
+      <w:bookmarkEnd w:id="36"/>
     </w:p>
     <w:p>
       <w:pPr>
@@ -10660,7 +13055,7 @@
           <w:rtl/>
         </w:rPr>
       </w:pPr>
-      <w:bookmarkStart w:id="38" w:name="_Toc99919289"/>
+      <w:bookmarkStart w:id="37" w:name="_Toc99919289"/>
       <w:r>
         <w:rPr>
           <w:rFonts w:hint="cs"/>
@@ -10668,7 +13063,7 @@
         </w:rPr>
         <w:t>מסך 1</w:t>
       </w:r>
-      <w:bookmarkEnd w:id="38"/>
+      <w:bookmarkEnd w:id="37"/>
     </w:p>
     <w:tbl>
       <w:tblPr>
@@ -10771,7 +13166,7 @@
                 </mc:Choice>
                 <mc:Fallback>
                   <w:pict>
-                    <v:shape w14:anchorId="1C15BBBF" id="Text Box 9" o:spid="_x0000_s1027" type="#_x0000_t202" style="position:absolute;left:0;text-align:left;margin-left:51.7pt;margin-top:6.7pt;width:122pt;height:217pt;z-index:251661312;visibility:visible;mso-wrap-style:square;mso-wrap-distance-left:9pt;mso-wrap-distance-top:0;mso-wrap-distance-right:9pt;mso-wrap-distance-bottom:0;mso-position-horizontal:absolute;mso-position-horizontal-relative:text;mso-position-vertical:absolute;mso-position-vertical-relative:text;v-text-anchor:top" o:gfxdata="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" fillcolor="white [3201]" strokeweight=".5pt">
+                    <v:shape w14:anchorId="1C15BBBF" id="Text Box 9" o:spid="_x0000_s1034" type="#_x0000_t202" style="position:absolute;left:0;text-align:left;margin-left:51.7pt;margin-top:6.7pt;width:122pt;height:217pt;z-index:251661312;visibility:visible;mso-wrap-style:square;mso-wrap-distance-left:9pt;mso-wrap-distance-top:0;mso-wrap-distance-right:9pt;mso-wrap-distance-bottom:0;mso-position-horizontal:absolute;mso-position-horizontal-relative:text;mso-position-vertical:absolute;mso-position-vertical-relative:text;v-text-anchor:top" o:gfxdata="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" fillcolor="white [3201]" strokeweight=".5pt">
                       <v:textbox>
                         <w:txbxContent>
                           <w:p>
@@ -11044,13 +13439,12 @@
           <w:rtl/>
         </w:rPr>
       </w:pPr>
-      <w:bookmarkStart w:id="39" w:name="_Toc99919290"/>
+      <w:bookmarkStart w:id="38" w:name="_Toc99919290"/>
       <w:r>
         <w:rPr>
           <w:rFonts w:eastAsia="David" w:hint="cs"/>
           <w:rtl/>
         </w:rPr>
-        <w:lastRenderedPageBreak/>
         <w:t xml:space="preserve">רפלקציה / </w:t>
       </w:r>
       <w:r>
@@ -11067,7 +13461,7 @@
         </w:rPr>
         <w:t>סיכום אישי</w:t>
       </w:r>
-      <w:bookmarkEnd w:id="39"/>
+      <w:bookmarkEnd w:id="38"/>
     </w:p>
     <w:p>
       <w:pPr>
@@ -11098,6 +13492,7 @@
           <w:rFonts w:ascii="David" w:eastAsia="David" w:hAnsi="David" w:cs="David"/>
           <w:rtl/>
         </w:rPr>
+        <w:lastRenderedPageBreak/>
         <w:t xml:space="preserve">מצופה מתלמיד שעבד כמעט שנה )ולעיתים אף יותר( על פרויקט שלפחות ימלא חצי עד עמוד שלם בחלק זה של הרפלקציה . </w:t>
       </w:r>
     </w:p>
@@ -11159,7 +13554,7 @@
           <w:rFonts w:eastAsia="David"/>
         </w:rPr>
       </w:pPr>
-      <w:bookmarkStart w:id="40" w:name="_Toc99919291"/>
+      <w:bookmarkStart w:id="39" w:name="_Toc99919291"/>
       <w:r>
         <w:rPr>
           <w:rFonts w:eastAsia="David" w:hint="cs"/>
@@ -11167,7 +13562,7 @@
         </w:rPr>
         <w:t>תיאור תהליך העבודה על הפרויקט</w:t>
       </w:r>
-      <w:bookmarkEnd w:id="40"/>
+      <w:bookmarkEnd w:id="39"/>
     </w:p>
     <w:p>
       <w:pPr>
@@ -11218,7 +13613,7 @@
           <w:rFonts w:eastAsia="David"/>
         </w:rPr>
       </w:pPr>
-      <w:bookmarkStart w:id="41" w:name="_Toc99919292"/>
+      <w:bookmarkStart w:id="40" w:name="_Toc99919292"/>
       <w:r>
         <w:rPr>
           <w:rFonts w:eastAsia="David" w:hint="cs"/>
@@ -11226,7 +13621,7 @@
         </w:rPr>
         <w:t>תהליך הלמידה</w:t>
       </w:r>
-      <w:bookmarkEnd w:id="41"/>
+      <w:bookmarkEnd w:id="40"/>
     </w:p>
     <w:p>
       <w:pPr>
@@ -11277,7 +13672,7 @@
           <w:rFonts w:eastAsia="David"/>
         </w:rPr>
       </w:pPr>
-      <w:bookmarkStart w:id="42" w:name="_Toc99919293"/>
+      <w:bookmarkStart w:id="41" w:name="_Toc99919293"/>
       <w:r>
         <w:rPr>
           <w:rFonts w:eastAsia="David" w:hint="cs"/>
@@ -11285,7 +13680,7 @@
         </w:rPr>
         <w:t>אילו כלים נלקחים להמשך</w:t>
       </w:r>
-      <w:bookmarkEnd w:id="42"/>
+      <w:bookmarkEnd w:id="41"/>
     </w:p>
     <w:p>
       <w:pPr>
@@ -11336,7 +13731,7 @@
           <w:rFonts w:eastAsia="David"/>
         </w:rPr>
       </w:pPr>
-      <w:bookmarkStart w:id="43" w:name="_Toc99919294"/>
+      <w:bookmarkStart w:id="42" w:name="_Toc99919294"/>
       <w:r>
         <w:rPr>
           <w:rFonts w:eastAsia="David" w:hint="cs"/>
@@ -11344,7 +13739,7 @@
         </w:rPr>
         <w:t>תובנות מהתהליך</w:t>
       </w:r>
-      <w:bookmarkEnd w:id="43"/>
+      <w:bookmarkEnd w:id="42"/>
     </w:p>
     <w:p>
       <w:pPr>
@@ -11395,7 +13790,7 @@
           <w:rFonts w:eastAsia="David"/>
         </w:rPr>
       </w:pPr>
-      <w:bookmarkStart w:id="44" w:name="_Toc99919295"/>
+      <w:bookmarkStart w:id="43" w:name="_Toc99919295"/>
       <w:r>
         <w:rPr>
           <w:rFonts w:eastAsia="David" w:hint="cs"/>
@@ -11403,7 +13798,7 @@
         </w:rPr>
         <w:t>בראייה לאחור</w:t>
       </w:r>
-      <w:bookmarkEnd w:id="44"/>
+      <w:bookmarkEnd w:id="43"/>
     </w:p>
     <w:p>
       <w:pPr>
@@ -11454,7 +13849,7 @@
           <w:rFonts w:eastAsia="David"/>
         </w:rPr>
       </w:pPr>
-      <w:bookmarkStart w:id="45" w:name="_Toc99919296"/>
+      <w:bookmarkStart w:id="44" w:name="_Toc99919296"/>
       <w:r>
         <w:rPr>
           <w:rFonts w:eastAsia="David" w:hint="cs"/>
@@ -11462,7 +13857,7 @@
         </w:rPr>
         <w:t>האם וכיצד ניתן לשפר את האפליקציה</w:t>
       </w:r>
-      <w:bookmarkEnd w:id="45"/>
+      <w:bookmarkEnd w:id="44"/>
     </w:p>
     <w:p>
       <w:pPr>
@@ -11513,7 +13908,7 @@
           <w:rFonts w:eastAsia="David"/>
         </w:rPr>
       </w:pPr>
-      <w:bookmarkStart w:id="46" w:name="_Toc99919297"/>
+      <w:bookmarkStart w:id="45" w:name="_Toc99919297"/>
       <w:r>
         <w:rPr>
           <w:rFonts w:eastAsia="David" w:hint="cs"/>
@@ -11521,7 +13916,7 @@
         </w:rPr>
         <w:t>שאלת חקר עצמי</w:t>
       </w:r>
-      <w:bookmarkEnd w:id="46"/>
+      <w:bookmarkEnd w:id="45"/>
     </w:p>
     <w:p>
       <w:pPr>
@@ -11587,15 +13982,16 @@
           <w:rtl/>
         </w:rPr>
       </w:pPr>
-      <w:bookmarkStart w:id="47" w:name="_Toc99919298"/>
+      <w:bookmarkStart w:id="46" w:name="_Toc99919298"/>
       <w:r>
         <w:rPr>
           <w:rFonts w:eastAsia="David" w:hint="cs"/>
           <w:rtl/>
         </w:rPr>
+        <w:lastRenderedPageBreak/>
         <w:t>ביבליוגרפיה</w:t>
       </w:r>
-      <w:bookmarkEnd w:id="47"/>
+      <w:bookmarkEnd w:id="46"/>
     </w:p>
     <w:p>
       <w:pPr>
@@ -11747,7 +14143,7 @@
           <w:rtl/>
         </w:rPr>
       </w:pPr>
-      <w:bookmarkStart w:id="48" w:name="_Toc99919299"/>
+      <w:bookmarkStart w:id="47" w:name="_Toc99919299"/>
       <w:r>
         <w:rPr>
           <w:rFonts w:eastAsia="David" w:hint="cs"/>
@@ -11755,7 +14151,7 @@
         </w:rPr>
         <w:t>נספחים</w:t>
       </w:r>
-      <w:bookmarkEnd w:id="48"/>
+      <w:bookmarkEnd w:id="47"/>
     </w:p>
     <w:p>
       <w:pPr>
@@ -16070,7 +18466,7 @@
   <w:style w:type="paragraph" w:default="1" w:styleId="Normal">
     <w:name w:val="Normal"/>
     <w:qFormat/>
-    <w:rsid w:val="00052B0C"/>
+    <w:rsid w:val="00AD1A6A"/>
     <w:pPr>
       <w:bidi/>
       <w:jc w:val="right"/>
@@ -16148,7 +18544,6 @@
   <w:style w:type="character" w:default="1" w:styleId="DefaultParagraphFont">
     <w:name w:val="Default Paragraph Font"/>
     <w:uiPriority w:val="1"/>
-    <w:semiHidden/>
     <w:unhideWhenUsed/>
   </w:style>
   <w:style w:type="table" w:default="1" w:styleId="TableNormal">

</xml_diff>